<commit_message>
Added Peer Reviews and Actions taken
</commit_message>
<xml_diff>
--- a/project outline_04.18.20.docx
+++ b/project outline_04.18.20.docx
@@ -53,15 +53,7 @@
         </w:rPr>
       </w:pPr>
       <w:r>
-        <w:t xml:space="preserve">CS 340-400: </w:t>
-      </w:r>
-      <w:proofErr w:type="spellStart"/>
-      <w:r>
-        <w:t>Spr</w:t>
-      </w:r>
-      <w:proofErr w:type="spellEnd"/>
-      <w:r>
-        <w:t xml:space="preserve"> 2020</w:t>
+        <w:t>CS 340-400: Spr 2020</w:t>
       </w:r>
     </w:p>
     <w:p>
@@ -126,40 +118,934 @@
     </w:p>
     <w:p>
       <w:pPr>
-        <w:pStyle w:val="Title"/>
-        <w:rPr>
-          <w:rFonts w:hint="eastAsia"/>
-        </w:rPr>
-      </w:pPr>
-      <w:r>
-        <w:t>Summary</w:t>
-      </w:r>
-    </w:p>
-    <w:p>
-      <w:pPr>
         <w:pStyle w:val="Heading2"/>
         <w:rPr>
           <w:rFonts w:hint="eastAsia"/>
         </w:rPr>
       </w:pPr>
       <w:r>
-        <w:t>Overview</w:t>
-      </w:r>
-    </w:p>
-    <w:p>
-      <w:pPr>
-        <w:pStyle w:val="Body"/>
-        <w:rPr>
-          <w:rFonts w:hint="eastAsia"/>
-        </w:rPr>
-      </w:pPr>
-      <w:proofErr w:type="spellStart"/>
-      <w:r>
-        <w:t>Mahinui</w:t>
-      </w:r>
-      <w:proofErr w:type="spellEnd"/>
-      <w:r>
-        <w:t xml:space="preserve"> auto shop has seen record business in the last decade</w:t>
+        <w:t>Feedback by the peer reviewer</w:t>
+      </w:r>
+      <w:r>
+        <w:t>s</w:t>
+      </w:r>
+    </w:p>
+    <w:p>
+      <w:pPr>
+        <w:pStyle w:val="Body2"/>
+        <w:numPr>
+          <w:ilvl w:val="1"/>
+          <w:numId w:val="3"/>
+        </w:numPr>
+      </w:pPr>
+      <w:r>
+        <w:t xml:space="preserve">Does the overview describe what problem is to be solved by a website with DB back end? </w:t>
+      </w:r>
+    </w:p>
+    <w:p>
+      <w:pPr>
+        <w:pStyle w:val="Body2"/>
+        <w:numPr>
+          <w:ilvl w:val="2"/>
+          <w:numId w:val="3"/>
+        </w:numPr>
+      </w:pPr>
+      <w:r>
+        <w:t>Vinh Tran</w:t>
+      </w:r>
+      <w:r>
+        <w:t xml:space="preserve">: </w:t>
+      </w:r>
+      <w:r>
+        <w:t>Yes, the overview describes a problem with pen and paper that needs to be solved by a website with DB back end.</w:t>
+      </w:r>
+    </w:p>
+    <w:p>
+      <w:pPr>
+        <w:pStyle w:val="Body2"/>
+        <w:numPr>
+          <w:ilvl w:val="2"/>
+          <w:numId w:val="3"/>
+        </w:numPr>
+      </w:pPr>
+      <w:r>
+        <w:t>Kelley Neubauer: Yes, the overview describes an auto shop problem that can be solved by a DB back end. Great story and background!</w:t>
+      </w:r>
+    </w:p>
+    <w:p>
+      <w:pPr>
+        <w:pStyle w:val="Body2"/>
+        <w:numPr>
+          <w:ilvl w:val="2"/>
+          <w:numId w:val="3"/>
+        </w:numPr>
+      </w:pPr>
+      <w:r>
+        <w:t>Benjamin Mayinger: Yes, the idea is very practical and shows a real world problem that could be organized using a database backend. Furthermore, the overview is detailed and well written.</w:t>
+      </w:r>
+    </w:p>
+    <w:p>
+      <w:pPr>
+        <w:pStyle w:val="Body2"/>
+        <w:numPr>
+          <w:ilvl w:val="2"/>
+          <w:numId w:val="3"/>
+        </w:numPr>
+      </w:pPr>
+      <w:r>
+        <w:t>Sibai Lou</w:t>
+      </w:r>
+      <w:r>
+        <w:t>: Yes</w:t>
+      </w:r>
+    </w:p>
+    <w:p>
+      <w:pPr>
+        <w:pStyle w:val="Body2"/>
+        <w:numPr>
+          <w:ilvl w:val="1"/>
+          <w:numId w:val="3"/>
+        </w:numPr>
+      </w:pPr>
+      <w:r>
+        <w:t xml:space="preserve">Does the overview list specific facts? </w:t>
+      </w:r>
+    </w:p>
+    <w:p>
+      <w:pPr>
+        <w:pStyle w:val="Body2"/>
+        <w:numPr>
+          <w:ilvl w:val="2"/>
+          <w:numId w:val="3"/>
+        </w:numPr>
+      </w:pPr>
+      <w:r>
+        <w:t>Vinh Tran</w:t>
+      </w:r>
+      <w:r>
+        <w:t xml:space="preserve">: </w:t>
+      </w:r>
+      <w:r>
+        <w:t>Yes. Some of them are creating a repair order, associating a car and a customer to the repair order.</w:t>
+      </w:r>
+    </w:p>
+    <w:p>
+      <w:pPr>
+        <w:pStyle w:val="Body2"/>
+        <w:numPr>
+          <w:ilvl w:val="2"/>
+          <w:numId w:val="3"/>
+        </w:numPr>
+      </w:pPr>
+      <w:r>
+        <w:t xml:space="preserve">Kelley Neubauer: </w:t>
+      </w:r>
+      <w:r>
+        <w:t xml:space="preserve"> </w:t>
+      </w:r>
+      <w:r>
+        <w:t>The overview has some specifics, but it could be more detailed. How many mechanics will be accessing the system? How long does a car spend under repair? Is there only one location?</w:t>
+      </w:r>
+    </w:p>
+    <w:p>
+      <w:pPr>
+        <w:pStyle w:val="Body2"/>
+        <w:numPr>
+          <w:ilvl w:val="2"/>
+          <w:numId w:val="3"/>
+        </w:numPr>
+      </w:pPr>
+      <w:r>
+        <w:t>Benjamin Mayinger: The overview explains the relationships between the entities and the attributes of given entities in a concise way.</w:t>
+      </w:r>
+    </w:p>
+    <w:p>
+      <w:pPr>
+        <w:pStyle w:val="Body2"/>
+        <w:numPr>
+          <w:ilvl w:val="2"/>
+          <w:numId w:val="3"/>
+        </w:numPr>
+      </w:pPr>
+      <w:r>
+        <w:t>Sibai Lou: Yes</w:t>
+      </w:r>
+    </w:p>
+    <w:p>
+      <w:pPr>
+        <w:pStyle w:val="Body2"/>
+        <w:numPr>
+          <w:ilvl w:val="1"/>
+          <w:numId w:val="3"/>
+        </w:numPr>
+      </w:pPr>
+      <w:r>
+        <w:t xml:space="preserve">Are at least four entities described and does each one represent a single idea to be stored a s a list? </w:t>
+      </w:r>
+    </w:p>
+    <w:p>
+      <w:pPr>
+        <w:pStyle w:val="Body2"/>
+        <w:numPr>
+          <w:ilvl w:val="2"/>
+          <w:numId w:val="3"/>
+        </w:numPr>
+      </w:pPr>
+      <w:r>
+        <w:t>Vinh Tran</w:t>
+      </w:r>
+      <w:r>
+        <w:t xml:space="preserve"> </w:t>
+      </w:r>
+      <w:r>
+        <w:t>Yes, 4 of them are customers, cars, repairs, and statuses. Each of them represent a single idea.</w:t>
+      </w:r>
+    </w:p>
+    <w:p>
+      <w:pPr>
+        <w:pStyle w:val="Body2"/>
+        <w:numPr>
+          <w:ilvl w:val="2"/>
+          <w:numId w:val="3"/>
+        </w:numPr>
+      </w:pPr>
+      <w:r>
+        <w:t>Kelley Neubauer:</w:t>
+      </w:r>
+      <w:r>
+        <w:t xml:space="preserve"> </w:t>
+      </w:r>
+      <w:r>
+        <w:t xml:space="preserve">Yes, there are at least four entities described. customers, cars, repairs, statuses, and mechanics all represent unique ideas that could be stored as a list.  </w:t>
+      </w:r>
+    </w:p>
+    <w:p>
+      <w:pPr>
+        <w:pStyle w:val="Body2"/>
+        <w:numPr>
+          <w:ilvl w:val="2"/>
+          <w:numId w:val="3"/>
+        </w:numPr>
+      </w:pPr>
+      <w:r>
+        <w:t>Benjamin Mayinger: The draft outlines five entities: customers, cars, repairs, statuses, and mechanics.</w:t>
+      </w:r>
+    </w:p>
+    <w:p>
+      <w:pPr>
+        <w:pStyle w:val="Body2"/>
+        <w:numPr>
+          <w:ilvl w:val="2"/>
+          <w:numId w:val="3"/>
+        </w:numPr>
+      </w:pPr>
+      <w:r>
+        <w:t>Sibai Lou: Yes</w:t>
+      </w:r>
+    </w:p>
+    <w:p>
+      <w:pPr>
+        <w:pStyle w:val="Body2"/>
+        <w:numPr>
+          <w:ilvl w:val="1"/>
+          <w:numId w:val="3"/>
+        </w:numPr>
+      </w:pPr>
+      <w:r>
+        <w:lastRenderedPageBreak/>
+        <w:t>Does the outline of entity details describe the purpose of each, list attribute datatypes and constraints and describe relationships between entities?  Does the outline clearly indicate which entities (tables) will be implemented and which team member is primarily assigned to the associated page(s)?</w:t>
+      </w:r>
+    </w:p>
+    <w:p>
+      <w:pPr>
+        <w:pStyle w:val="Body2"/>
+        <w:numPr>
+          <w:ilvl w:val="2"/>
+          <w:numId w:val="3"/>
+        </w:numPr>
+      </w:pPr>
+      <w:r>
+        <w:t>Vinh Tran</w:t>
+      </w:r>
+      <w:r>
+        <w:t xml:space="preserve">: </w:t>
+      </w:r>
+      <w:r>
+        <w:t>Yes, the outline of entity details describes the purpose of each, list attribute datatypes and constraints and describe relationships between entities. The outline clearly indicates which entities (tables) will be implemented and which team member is primarily assigned to the associated page(s)</w:t>
+      </w:r>
+    </w:p>
+    <w:p>
+      <w:pPr>
+        <w:pStyle w:val="Body2"/>
+        <w:numPr>
+          <w:ilvl w:val="2"/>
+          <w:numId w:val="3"/>
+        </w:numPr>
+      </w:pPr>
+      <w:r>
+        <w:t>Kelley Neubauer:</w:t>
+      </w:r>
+      <w:r>
+        <w:t xml:space="preserve"> </w:t>
+      </w:r>
+      <w:r>
+        <w:t>Yes, the outline describes the purpose of each entity and lists datatypes and constraints. The relationships between entities are described.</w:t>
+      </w:r>
+    </w:p>
+    <w:p>
+      <w:pPr>
+        <w:pStyle w:val="Body2"/>
+        <w:numPr>
+          <w:ilvl w:val="2"/>
+          <w:numId w:val="3"/>
+        </w:numPr>
+      </w:pPr>
+      <w:r>
+        <w:t>Benjamin Mayinger: Each entity is well explained and so are the relationships between them. The ERD and Schema diagrams do a good job of showing this. The overview also shows which team members will be implementing which entities.</w:t>
+      </w:r>
+    </w:p>
+    <w:p>
+      <w:pPr>
+        <w:pStyle w:val="Body2"/>
+        <w:numPr>
+          <w:ilvl w:val="2"/>
+          <w:numId w:val="3"/>
+        </w:numPr>
+      </w:pPr>
+      <w:r>
+        <w:t>Sibai Lou: Yes</w:t>
+      </w:r>
+    </w:p>
+    <w:p>
+      <w:pPr>
+        <w:pStyle w:val="Body2"/>
+        <w:numPr>
+          <w:ilvl w:val="1"/>
+          <w:numId w:val="3"/>
+        </w:numPr>
+      </w:pPr>
+      <w:r>
+        <w:t>Are 1:M relationships correctly formulated? Is there at least  one M:M relationship?</w:t>
+      </w:r>
+    </w:p>
+    <w:p>
+      <w:pPr>
+        <w:pStyle w:val="Body2"/>
+        <w:numPr>
+          <w:ilvl w:val="2"/>
+          <w:numId w:val="3"/>
+        </w:numPr>
+      </w:pPr>
+      <w:r>
+        <w:t>Vinh Tran</w:t>
+      </w:r>
+      <w:r>
+        <w:t xml:space="preserve">: </w:t>
+      </w:r>
+      <w:r>
+        <w:t>Yes, 1:M relationships are correctly formulated and there is at least one M:M relationship.</w:t>
+      </w:r>
+    </w:p>
+    <w:p>
+      <w:pPr>
+        <w:pStyle w:val="Body2"/>
+        <w:numPr>
+          <w:ilvl w:val="2"/>
+          <w:numId w:val="3"/>
+        </w:numPr>
+      </w:pPr>
+      <w:r>
+        <w:t>Kelley Neubauer:</w:t>
+      </w:r>
+      <w:r>
+        <w:t xml:space="preserve"> </w:t>
+      </w:r>
+      <w:r>
+        <w:t>Yes, the 1:M relationships are correctly formulated. Yes, there is at least one M:M relationship.</w:t>
+      </w:r>
+    </w:p>
+    <w:p>
+      <w:pPr>
+        <w:pStyle w:val="Body2"/>
+        <w:numPr>
+          <w:ilvl w:val="2"/>
+          <w:numId w:val="3"/>
+        </w:numPr>
+      </w:pPr>
+      <w:r>
+        <w:t>Benjamin Mayinger: All the relationships seem to be in order.</w:t>
+      </w:r>
+    </w:p>
+    <w:p>
+      <w:pPr>
+        <w:pStyle w:val="Body2"/>
+        <w:numPr>
+          <w:ilvl w:val="2"/>
+          <w:numId w:val="3"/>
+        </w:numPr>
+      </w:pPr>
+      <w:r>
+        <w:t>Sibai Lou: Yes</w:t>
+      </w:r>
+    </w:p>
+    <w:p>
+      <w:pPr>
+        <w:pStyle w:val="Body2"/>
+        <w:numPr>
+          <w:ilvl w:val="1"/>
+          <w:numId w:val="3"/>
+        </w:numPr>
+      </w:pPr>
+      <w:r>
+        <w:t>I</w:t>
+      </w:r>
+      <w:r>
+        <w:t xml:space="preserve">s there consistency in a) naming between overview and entity/attributes b) entities plural, attributes singular c) use of capitalization for naming? </w:t>
+      </w:r>
+    </w:p>
+    <w:p>
+      <w:pPr>
+        <w:pStyle w:val="Body2"/>
+        <w:numPr>
+          <w:ilvl w:val="2"/>
+          <w:numId w:val="3"/>
+        </w:numPr>
+      </w:pPr>
+      <w:r>
+        <w:t>Vinh Tran</w:t>
+      </w:r>
+      <w:r>
+        <w:t xml:space="preserve">: </w:t>
+      </w:r>
+      <w:r>
+        <w:t>Yes, there is consistency in areas as listed above.</w:t>
+      </w:r>
+    </w:p>
+    <w:p>
+      <w:pPr>
+        <w:pStyle w:val="Body2"/>
+        <w:numPr>
+          <w:ilvl w:val="2"/>
+          <w:numId w:val="3"/>
+        </w:numPr>
+      </w:pPr>
+      <w:r>
+        <w:t>Kelley Neubauer:</w:t>
+      </w:r>
+      <w:r>
+        <w:t xml:space="preserve"> </w:t>
+      </w:r>
+      <w:r>
+        <w:t>Yes, there is consistency in naming conventions. I’d recommend that you make use of the convention to capitalize entity names.</w:t>
+      </w:r>
+    </w:p>
+    <w:p>
+      <w:pPr>
+        <w:pStyle w:val="Body2"/>
+        <w:numPr>
+          <w:ilvl w:val="2"/>
+          <w:numId w:val="3"/>
+        </w:numPr>
+      </w:pPr>
+      <w:r>
+        <w:t>Benjamin Mayinger: The document is actually really well formatted and holds its consistency throughout it.</w:t>
+      </w:r>
+    </w:p>
+    <w:p>
+      <w:pPr>
+        <w:pStyle w:val="Body2"/>
+        <w:numPr>
+          <w:ilvl w:val="2"/>
+          <w:numId w:val="3"/>
+        </w:numPr>
+      </w:pPr>
+      <w:r>
+        <w:t>Sibai Lou: Yes</w:t>
+      </w:r>
+    </w:p>
+    <w:p>
+      <w:pPr>
+        <w:pStyle w:val="Body2"/>
+        <w:numPr>
+          <w:ilvl w:val="1"/>
+          <w:numId w:val="3"/>
+        </w:numPr>
+      </w:pPr>
+      <w:r>
+        <w:t>Additional notes:</w:t>
+      </w:r>
+    </w:p>
+    <w:p>
+      <w:pPr>
+        <w:pStyle w:val="Body2"/>
+        <w:numPr>
+          <w:ilvl w:val="2"/>
+          <w:numId w:val="3"/>
+        </w:numPr>
+      </w:pPr>
+      <w:r>
+        <w:t>Kelley Neubauer:</w:t>
+      </w:r>
+      <w:r>
+        <w:t xml:space="preserve"> </w:t>
+      </w:r>
+      <w:r>
+        <w:t>I am a little confused about why the mechanic works on statuses and not repairs. How does a mechanic work on “customer paid” or “customer picked up?” It would seem more natural to me for the relationship to be between mechanics and repairs. Maybe the statuses entity should have a different name? As is, it’s a little confusing and could be clarified.</w:t>
+      </w:r>
+    </w:p>
+    <w:p>
+      <w:pPr>
+        <w:pStyle w:val="Body2"/>
+        <w:numPr>
+          <w:ilvl w:val="2"/>
+          <w:numId w:val="3"/>
+        </w:numPr>
+      </w:pPr>
+      <w:r>
+        <w:t>Kelley Neubauer:</w:t>
+      </w:r>
+      <w:r>
+        <w:t xml:space="preserve"> </w:t>
+      </w:r>
+      <w:r>
+        <w:t xml:space="preserve"> </w:t>
+      </w:r>
+      <w:r>
+        <w:t>One little thing, check that the arrow for the repiairs_statuses FK, status_id, points to the correct attribute.</w:t>
+      </w:r>
+    </w:p>
+    <w:p>
+      <w:pPr>
+        <w:pStyle w:val="Body2"/>
+        <w:numPr>
+          <w:ilvl w:val="2"/>
+          <w:numId w:val="3"/>
+        </w:numPr>
+      </w:pPr>
+      <w:r>
+        <w:t>Benjamin Mayinger: Everything looks good to me! Well done!</w:t>
+      </w:r>
+    </w:p>
+    <w:p>
+      <w:pPr>
+        <w:pStyle w:val="Body2"/>
+        <w:numPr>
+          <w:ilvl w:val="2"/>
+          <w:numId w:val="3"/>
+        </w:numPr>
+      </w:pPr>
+      <w:r>
+        <w:t>Sibai Lou: It is a good project, and I think in statuses, the start and end date can be changed to how many days needed to repair the car. When I go to a auto shop, I perfer they show me how many days they took to repair my car.</w:t>
+      </w:r>
+    </w:p>
+    <w:p>
+      <w:pPr>
+        <w:pStyle w:val="Heading2"/>
+      </w:pPr>
+      <w:r>
+        <w:t>Actions based on the feedback</w:t>
+      </w:r>
+    </w:p>
+    <w:p>
+      <w:pPr>
+        <w:pStyle w:val="Body2"/>
+        <w:numPr>
+          <w:ilvl w:val="0"/>
+          <w:numId w:val="3"/>
+        </w:numPr>
+      </w:pPr>
+      <w:r>
+        <w:t>A</w:t>
+      </w:r>
+      <w:r>
+        <w:t>dded more details to the project overview and better defined what the website will do and what the tracking display will look like.</w:t>
+      </w:r>
+    </w:p>
+    <w:p>
+      <w:pPr>
+        <w:pStyle w:val="Body2"/>
+        <w:numPr>
+          <w:ilvl w:val="0"/>
+          <w:numId w:val="3"/>
+        </w:numPr>
+      </w:pPr>
+      <w:r>
+        <w:t>We are keeping our tables/entities lowercased, this makes it easier to code and view, especially in keeping with the format</w:t>
+      </w:r>
+      <w:r>
+        <w:t xml:space="preserve"> that</w:t>
+      </w:r>
+      <w:r>
+        <w:t xml:space="preserve"> the SQL keywords </w:t>
+      </w:r>
+      <w:r>
+        <w:t>will be</w:t>
+      </w:r>
+      <w:r>
+        <w:t xml:space="preserve"> uppercase, having lowercase tables and columns makes it easier to read. Also we won't have to remember what is uppercase and what isn't.</w:t>
+      </w:r>
+    </w:p>
+    <w:p>
+      <w:pPr>
+        <w:pStyle w:val="Body2"/>
+        <w:numPr>
+          <w:ilvl w:val="0"/>
+          <w:numId w:val="3"/>
+        </w:numPr>
+      </w:pPr>
+      <w:r>
+        <w:t>Kelley</w:t>
+      </w:r>
+      <w:r>
+        <w:t xml:space="preserve"> </w:t>
+      </w:r>
+      <w:r>
+        <w:t xml:space="preserve">was </w:t>
+      </w:r>
+      <w:r>
+        <w:t>confused by what we were trying to accomplish. A car comes into the shop for a repair, however a repair goes through various stages\tasks which are assigned to different mechanics</w:t>
+      </w:r>
+      <w:r>
+        <w:t xml:space="preserve"> and can take varying amounts of time to complete</w:t>
+      </w:r>
+      <w:r>
+        <w:t>.</w:t>
+      </w:r>
+      <w:r>
+        <w:t xml:space="preserve"> A repair can have multiple mechanics working on, e.g. one assigned to diagnose, a different assigned to get customer approval, etc.</w:t>
+      </w:r>
+      <w:r>
+        <w:t xml:space="preserve"> </w:t>
+      </w:r>
+      <w:r>
+        <w:t xml:space="preserve"> This helped us realize that we needed </w:t>
+      </w:r>
+      <w:r>
+        <w:t xml:space="preserve">to update our </w:t>
+      </w:r>
+      <w:r>
+        <w:t>repairs</w:t>
+      </w:r>
+      <w:r>
+        <w:t xml:space="preserve"> table to</w:t>
+      </w:r>
+      <w:r>
+        <w:t xml:space="preserve"> repair_orders, which is the main tracking mechanism for the overall reason the car is in the shop, then we can add </w:t>
+      </w:r>
+      <w:r>
+        <w:t>work orders</w:t>
+      </w:r>
+      <w:r>
+        <w:t xml:space="preserve"> (</w:t>
+      </w:r>
+      <w:r>
+        <w:t>tracked in the composite entity work_orders</w:t>
+      </w:r>
+      <w:r>
+        <w:t xml:space="preserve">) that records </w:t>
+      </w:r>
+      <w:r>
+        <w:t>the</w:t>
+      </w:r>
+      <w:r>
+        <w:t xml:space="preserve"> </w:t>
+      </w:r>
+      <w:r>
+        <w:t xml:space="preserve">various </w:t>
+      </w:r>
+      <w:r>
+        <w:t>task</w:t>
+      </w:r>
+      <w:r>
+        <w:t>s being done to the cars</w:t>
+      </w:r>
+      <w:r>
+        <w:t xml:space="preserve">, </w:t>
+      </w:r>
+      <w:r>
+        <w:t xml:space="preserve">the </w:t>
+      </w:r>
+      <w:r>
+        <w:t xml:space="preserve">mechanic assigned </w:t>
+      </w:r>
+      <w:r>
+        <w:t xml:space="preserve">each </w:t>
+      </w:r>
+      <w:r>
+        <w:t>task and start and end date</w:t>
+      </w:r>
+      <w:r>
+        <w:t>s</w:t>
+      </w:r>
+      <w:r>
+        <w:t xml:space="preserve"> of the task.</w:t>
+      </w:r>
+    </w:p>
+    <w:p>
+      <w:pPr>
+        <w:pStyle w:val="Body2"/>
+        <w:numPr>
+          <w:ilvl w:val="0"/>
+          <w:numId w:val="3"/>
+        </w:numPr>
+      </w:pPr>
+      <w:r>
+        <w:t>Fixed FK arrow pointing to wrong PK in schema</w:t>
+      </w:r>
+    </w:p>
+    <w:p>
+      <w:pPr>
+        <w:pStyle w:val="Body2"/>
+        <w:numPr>
+          <w:ilvl w:val="0"/>
+          <w:numId w:val="3"/>
+        </w:numPr>
+      </w:pPr>
+      <w:r>
+        <w:t xml:space="preserve">Sibai mentioned tracking days needed to repair the car, we will be able to calculate this based on the time between the repair_orders' start date and end date attributes. We will also be able to calculate how long </w:t>
+      </w:r>
+      <w:r>
+        <w:t>a car</w:t>
+      </w:r>
+      <w:r>
+        <w:t xml:space="preserve"> spen</w:t>
+      </w:r>
+      <w:r>
+        <w:t>t</w:t>
+      </w:r>
+      <w:r>
+        <w:t xml:space="preserve"> in each work task with the work_orders' start date and end date attributes.</w:t>
+      </w:r>
+    </w:p>
+    <w:p>
+      <w:pPr>
+        <w:pStyle w:val="Heading2"/>
+        <w:rPr>
+          <w:rFonts w:hint="eastAsia"/>
+        </w:rPr>
+      </w:pPr>
+      <w:r>
+        <w:t>Upgrades to the Draft version</w:t>
+      </w:r>
+    </w:p>
+    <w:p>
+      <w:pPr>
+        <w:pStyle w:val="Body2"/>
+        <w:numPr>
+          <w:ilvl w:val="0"/>
+          <w:numId w:val="3"/>
+        </w:numPr>
+        <w:rPr>
+          <w:rFonts w:hint="eastAsia"/>
+        </w:rPr>
+      </w:pPr>
+      <w:r>
+        <w:t>Removed Parts table since we only have to implement one M:M relationship</w:t>
+      </w:r>
+    </w:p>
+    <w:p>
+      <w:pPr>
+        <w:pStyle w:val="Body2"/>
+        <w:numPr>
+          <w:ilvl w:val="0"/>
+          <w:numId w:val="3"/>
+        </w:numPr>
+        <w:rPr>
+          <w:rFonts w:hint="eastAsia"/>
+        </w:rPr>
+      </w:pPr>
+      <w:r>
+        <w:t>Removed cost, hours and rate attributes to focus on the tasks and mechanics for the repair order</w:t>
+      </w:r>
+    </w:p>
+    <w:p>
+      <w:pPr>
+        <w:pStyle w:val="Body2"/>
+        <w:numPr>
+          <w:ilvl w:val="0"/>
+          <w:numId w:val="3"/>
+        </w:numPr>
+        <w:rPr>
+          <w:rFonts w:hint="eastAsia"/>
+        </w:rPr>
+      </w:pPr>
+      <w:r>
+        <w:t xml:space="preserve">Removed redundant fields from statuses such as current_status and complete, we can check if the current status is complete by looking at which statuses have a NULL end_date </w:t>
+      </w:r>
+    </w:p>
+    <w:p>
+      <w:pPr>
+        <w:pStyle w:val="Body2"/>
+        <w:numPr>
+          <w:ilvl w:val="0"/>
+          <w:numId w:val="3"/>
+        </w:numPr>
+        <w:rPr>
+          <w:rFonts w:hint="eastAsia"/>
+        </w:rPr>
+      </w:pPr>
+      <w:r>
+        <w:t>Changed the name of the status table to work_tasks for better clarification</w:t>
+      </w:r>
+    </w:p>
+    <w:p>
+      <w:pPr>
+        <w:pStyle w:val="Body2"/>
+        <w:numPr>
+          <w:ilvl w:val="0"/>
+          <w:numId w:val="3"/>
+        </w:numPr>
+        <w:rPr>
+          <w:rFonts w:hint="eastAsia"/>
+        </w:rPr>
+      </w:pPr>
+      <w:r>
+        <w:t>Changed the name of the repairs table to repair_orders for better clarification</w:t>
+      </w:r>
+    </w:p>
+    <w:p>
+      <w:pPr>
+        <w:pStyle w:val="Body2"/>
+        <w:numPr>
+          <w:ilvl w:val="0"/>
+          <w:numId w:val="3"/>
+        </w:numPr>
+        <w:rPr>
+          <w:rFonts w:hint="eastAsia"/>
+        </w:rPr>
+      </w:pPr>
+      <w:r>
+        <w:t>Changed repairs_stasuses relationship table to work_orders and added it as a composite table for better clarification</w:t>
+      </w:r>
+    </w:p>
+    <w:p>
+      <w:pPr>
+        <w:pStyle w:val="Body2"/>
+        <w:numPr>
+          <w:ilvl w:val="0"/>
+          <w:numId w:val="3"/>
+        </w:numPr>
+        <w:rPr>
+          <w:rFonts w:hint="eastAsia"/>
+        </w:rPr>
+      </w:pPr>
+      <w:r>
+        <w:t>Made work_orders a composite table with attributes moved from work_tasks (mechanic_id, start_date and end_date). This was to satisfy the requirement that when we delete our M:M task and repair orders relationship record, we cannot delete any record from the repair_orders or work_tasks tables.</w:t>
+      </w:r>
+    </w:p>
+    <w:p>
+      <w:pPr>
+        <w:pStyle w:val="Body2"/>
+        <w:numPr>
+          <w:ilvl w:val="0"/>
+          <w:numId w:val="3"/>
+        </w:numPr>
+        <w:rPr>
+          <w:rFonts w:hint="eastAsia"/>
+        </w:rPr>
+      </w:pPr>
+      <w:r>
+        <w:t>Updated the customers participation with cars, a customer can have 0 or more cars, this will allow a customer to be added to the database without requiring a car_id</w:t>
+      </w:r>
+    </w:p>
+    <w:p>
+      <w:pPr>
+        <w:pStyle w:val="Body2"/>
+        <w:numPr>
+          <w:ilvl w:val="0"/>
+          <w:numId w:val="3"/>
+        </w:numPr>
+        <w:rPr>
+          <w:rFonts w:hint="eastAsia"/>
+        </w:rPr>
+      </w:pPr>
+      <w:r>
+        <w:t>Updated the cars participation with repair orders, a car can have 0 or more repairs, this will allow a car to be added to the database without requiring a repair</w:t>
+      </w:r>
+    </w:p>
+    <w:p>
+      <w:pPr>
+        <w:pStyle w:val="Body2"/>
+        <w:numPr>
+          <w:ilvl w:val="0"/>
+          <w:numId w:val="3"/>
+        </w:numPr>
+        <w:rPr>
+          <w:rFonts w:hint="eastAsia"/>
+        </w:rPr>
+      </w:pPr>
+      <w:r>
+        <w:t>Changed mechanics relationship with work_tasks to work_orders, this allows a record in work_orders to be deleted without having to delete a record in work_tasks. The initial relationship with work_tasks was also incorrect, mechanics has a M:M relationship with both repair_orders and work_tasks.</w:t>
+      </w:r>
+    </w:p>
+    <w:p>
+      <w:pPr>
+        <w:pStyle w:val="Body2"/>
+        <w:numPr>
+          <w:ilvl w:val="0"/>
+          <w:numId w:val="3"/>
+        </w:numPr>
+        <w:rPr>
+          <w:rFonts w:hint="eastAsia"/>
+        </w:rPr>
+      </w:pPr>
+      <w:r>
+        <w:t>Added parts_neeeded attribute to repair_order, this will allow us to use logic to only add a Order Parts work_order to a repair_order when true</w:t>
+      </w:r>
+    </w:p>
+    <w:p>
+      <w:pPr>
+        <w:pStyle w:val="Body2"/>
+        <w:numPr>
+          <w:ilvl w:val="0"/>
+          <w:numId w:val="3"/>
+        </w:numPr>
+      </w:pPr>
+      <w:r>
+        <w:t>Added pair programming to programming assignments because we want to work on everything together if possible.</w:t>
+      </w:r>
+    </w:p>
+    <w:p>
+      <w:pPr>
+        <w:pStyle w:val="Body2"/>
+        <w:numPr>
+          <w:ilvl w:val="0"/>
+          <w:numId w:val="3"/>
+        </w:numPr>
+        <w:rPr>
+          <w:rFonts w:hint="eastAsia"/>
+        </w:rPr>
+      </w:pPr>
+      <w:r>
+        <w:t>Changed year attribute to model_year and model to model_name, since year is an SQL keyword</w:t>
+      </w:r>
+    </w:p>
+    <w:p>
+      <w:pPr>
+        <w:pStyle w:val="Heading2"/>
+        <w:rPr>
+          <w:rFonts w:hint="eastAsia"/>
+        </w:rPr>
+      </w:pPr>
+      <w:r>
+        <w:t>Project Outline</w:t>
+      </w:r>
+    </w:p>
+    <w:p>
+      <w:pPr>
+        <w:pStyle w:val="Body"/>
+        <w:rPr>
+          <w:rFonts w:hint="eastAsia"/>
+        </w:rPr>
+      </w:pPr>
+      <w:r>
+        <w:t>Mahinui auto shop</w:t>
+      </w:r>
+      <w:r>
+        <w:t>, a single location,</w:t>
+      </w:r>
+      <w:r>
+        <w:t xml:space="preserve"> has seen record business in the last decade</w:t>
       </w:r>
       <w:r>
         <w:t>, repairing 50</w:t>
@@ -171,43 +1057,43 @@
         <w:t xml:space="preserve"> cars on any given day</w:t>
       </w:r>
       <w:r>
-        <w:t xml:space="preserve">.  The owner, Brad, has finally decided to upgrade his </w:t>
-      </w:r>
-      <w:r>
-        <w:t xml:space="preserve">repair </w:t>
-      </w:r>
-      <w:r>
-        <w:t>order workflow from pen and paper</w:t>
-      </w:r>
-      <w:r>
-        <w:t xml:space="preserve"> being passed between </w:t>
-      </w:r>
-      <w:r>
-        <w:t xml:space="preserve">his 10 </w:t>
-      </w:r>
-      <w:r>
-        <w:t>mechanics</w:t>
-      </w:r>
-      <w:r>
-        <w:t xml:space="preserve"> to</w:t>
-      </w:r>
-      <w:r>
-        <w:t xml:space="preserve"> a</w:t>
+        <w:t xml:space="preserve"> with an average repair time </w:t>
+      </w:r>
+      <w:r>
+        <w:t>that is hypothesized to be largely</w:t>
+      </w:r>
+      <w:r>
+        <w:t xml:space="preserve"> dependent on when parts are received</w:t>
+      </w:r>
+      <w:r>
+        <w:t>.</w:t>
       </w:r>
       <w:r>
         <w:t xml:space="preserve"> </w:t>
       </w:r>
       <w:r>
-        <w:t xml:space="preserve">website </w:t>
-      </w:r>
-      <w:r>
-        <w:t xml:space="preserve">database.  With more customers coming in by the day, keeping track of records has become a nightmare.  Brad is looking to create a system </w:t>
+        <w:t>With more customers coming in by the day, keeping track of records</w:t>
+      </w:r>
+      <w:r>
+        <w:t xml:space="preserve"> and average repair time</w:t>
+      </w:r>
+      <w:r>
+        <w:t xml:space="preserve"> has become a nightmare. </w:t>
+      </w:r>
+      <w:r>
+        <w:t xml:space="preserve"> </w:t>
+      </w:r>
+      <w:r>
+        <w:t>The owner, Brad, has finally decided to upgrade his repair order workflow from pen and paper being passed between his 10 mechanics to a website database</w:t>
+      </w:r>
+      <w:r>
+        <w:t xml:space="preserve"> Brad is looking to create a system </w:t>
       </w:r>
       <w:r>
         <w:t xml:space="preserve">for his mechanics </w:t>
       </w:r>
       <w:r>
-        <w:t xml:space="preserve">to track and record </w:t>
+        <w:t xml:space="preserve">to track </w:t>
       </w:r>
       <w:r>
         <w:t xml:space="preserve">the </w:t>
@@ -237,7 +1123,13 @@
         <w:t>,</w:t>
       </w:r>
       <w:r>
-        <w:t xml:space="preserve"> and </w:t>
+        <w:t xml:space="preserve"> </w:t>
+      </w:r>
+      <w:r>
+        <w:t xml:space="preserve">track the time frame for repairs </w:t>
+      </w:r>
+      <w:r>
+        <w:t xml:space="preserve">and </w:t>
       </w:r>
       <w:r>
         <w:t xml:space="preserve">be able to </w:t>
@@ -246,7 +1138,13 @@
         <w:t>view a display</w:t>
       </w:r>
       <w:r>
-        <w:t xml:space="preserve"> this progress</w:t>
+        <w:t xml:space="preserve"> </w:t>
+      </w:r>
+      <w:r>
+        <w:t>of the</w:t>
+      </w:r>
+      <w:r>
+        <w:t xml:space="preserve"> progress</w:t>
       </w:r>
       <w:r>
         <w:t xml:space="preserve"> on the homepage</w:t>
@@ -731,7 +1629,6 @@
                 <w:sz w:val="22"/>
                 <w:szCs w:val="22"/>
               </w:rPr>
-              <w:lastRenderedPageBreak/>
               <w:t>EXAMPLE DISPLAY</w:t>
             </w:r>
           </w:p>
@@ -874,6 +1771,7 @@
                 <w:bCs/>
               </w:rPr>
             </w:pPr>
+            <w:commentRangeStart w:id="1"/>
             <w:r>
               <w:rPr>
                 <w:b/>
@@ -887,6 +1785,20 @@
                 <w:bCs/>
               </w:rPr>
               <w:t xml:space="preserve"> Date</w:t>
+            </w:r>
+            <w:commentRangeEnd w:id="1"/>
+            <w:r>
+              <w:rPr>
+                <w:rStyle w:val="CommentReference"/>
+                <w:rFonts w:ascii="Times New Roman" w:hAnsi="Times New Roman" w:cs="Times New Roman"/>
+                <w:color w:val="auto"/>
+                <w14:textOutline w14:w="0" w14:cap="rnd" w14:cmpd="sng" w14:algn="ctr">
+                  <w14:noFill/>
+                  <w14:prstDash w14:val="solid"/>
+                  <w14:bevel/>
+                </w14:textOutline>
+              </w:rPr>
+              <w:commentReference w:id="1"/>
             </w:r>
           </w:p>
         </w:tc>
@@ -2059,23 +2971,7 @@
           <w:color w:val="auto"/>
           <w:lang w:val="fr-FR"/>
         </w:rPr>
-        <w:t xml:space="preserve">int, </w:t>
-      </w:r>
-      <w:proofErr w:type="spellStart"/>
-      <w:r>
-        <w:rPr>
-          <w:color w:val="auto"/>
-          <w:lang w:val="fr-FR"/>
-        </w:rPr>
-        <w:t>auto_increment</w:t>
-      </w:r>
-      <w:proofErr w:type="spellEnd"/>
-      <w:r>
-        <w:rPr>
-          <w:color w:val="auto"/>
-          <w:lang w:val="fr-FR"/>
-        </w:rPr>
-        <w:t>, unique, not NULL, PK</w:t>
+        <w:t>int, auto_increment, unique, not NULL, PK</w:t>
       </w:r>
     </w:p>
     <w:p>
@@ -2089,13 +2985,8 @@
           <w:rFonts w:hint="eastAsia"/>
         </w:rPr>
       </w:pPr>
-      <w:proofErr w:type="spellStart"/>
-      <w:r>
-        <w:t>f_name</w:t>
-      </w:r>
-      <w:proofErr w:type="spellEnd"/>
-      <w:r>
-        <w:t xml:space="preserve">: </w:t>
+      <w:r>
+        <w:t xml:space="preserve">f_name: </w:t>
       </w:r>
       <w:r>
         <w:t>varchar</w:t>
@@ -2115,13 +3006,8 @@
           <w:rFonts w:hint="eastAsia"/>
         </w:rPr>
       </w:pPr>
-      <w:proofErr w:type="spellStart"/>
-      <w:r>
-        <w:t>l_name</w:t>
-      </w:r>
-      <w:proofErr w:type="spellEnd"/>
-      <w:r>
-        <w:t xml:space="preserve">: </w:t>
+      <w:r>
+        <w:t xml:space="preserve">l_name: </w:t>
       </w:r>
       <w:r>
         <w:t>varchar</w:t>
@@ -2141,13 +3027,8 @@
           <w:rFonts w:hint="eastAsia"/>
         </w:rPr>
       </w:pPr>
-      <w:proofErr w:type="spellStart"/>
-      <w:r>
-        <w:t>contact_no</w:t>
-      </w:r>
-      <w:proofErr w:type="spellEnd"/>
-      <w:r>
-        <w:t xml:space="preserve">: </w:t>
+      <w:r>
+        <w:t xml:space="preserve">contact_no: </w:t>
       </w:r>
       <w:r>
         <w:t>varchar</w:t>
@@ -2167,13 +3048,8 @@
           <w:rFonts w:hint="eastAsia"/>
         </w:rPr>
       </w:pPr>
-      <w:proofErr w:type="spellStart"/>
-      <w:r>
-        <w:t>email_address</w:t>
-      </w:r>
-      <w:proofErr w:type="spellEnd"/>
-      <w:r>
-        <w:t xml:space="preserve">: </w:t>
+      <w:r>
+        <w:t xml:space="preserve">email_address: </w:t>
       </w:r>
       <w:r>
         <w:t>varchar</w:t>
@@ -2190,11 +3066,9 @@
           <w:rFonts w:hint="eastAsia"/>
         </w:rPr>
       </w:pPr>
-      <w:proofErr w:type="spellStart"/>
       <w:r>
         <w:t>street_address</w:t>
       </w:r>
-      <w:proofErr w:type="spellEnd"/>
       <w:r>
         <w:t xml:space="preserve">:   </w:t>
       </w:r>
@@ -2258,7 +3132,6 @@
           <w:rFonts w:hint="eastAsia"/>
         </w:rPr>
       </w:pPr>
-      <w:proofErr w:type="spellStart"/>
       <w:r>
         <w:t>zip</w:t>
       </w:r>
@@ -2266,11 +3139,7 @@
         <w:t>_</w:t>
       </w:r>
       <w:r>
-        <w:t>code</w:t>
-      </w:r>
-      <w:proofErr w:type="spellEnd"/>
-      <w:r>
-        <w:t>: int</w:t>
+        <w:t>code: int</w:t>
       </w:r>
       <w:r>
         <w:t>, not NULL</w:t>
@@ -2291,15 +3160,7 @@
         <w:t xml:space="preserve">relationship:  </w:t>
       </w:r>
       <w:r>
-        <w:t xml:space="preserve">a 1:M relationship between customers and cars is implemented with </w:t>
-      </w:r>
-      <w:proofErr w:type="spellStart"/>
-      <w:r>
-        <w:t>customer_id</w:t>
-      </w:r>
-      <w:proofErr w:type="spellEnd"/>
-      <w:r>
-        <w:t xml:space="preserve"> as a FK inside of cars</w:t>
+        <w:t>a 1:M relationship between customers and cars is implemented with customer_id as a FK inside of cars</w:t>
       </w:r>
       <w:r>
         <w:t>, where a customer can have 0 to many cars, and a car can only have one customer.</w:t>
@@ -2365,15 +3226,7 @@
         <w:t xml:space="preserve">id: </w:t>
       </w:r>
       <w:r>
-        <w:t xml:space="preserve">int, </w:t>
-      </w:r>
-      <w:proofErr w:type="spellStart"/>
-      <w:r>
-        <w:t>auto_increment</w:t>
-      </w:r>
-      <w:proofErr w:type="spellEnd"/>
-      <w:r>
-        <w:t>, unique, not NULL, PK</w:t>
+        <w:t>int, auto_increment, unique, not NULL, PK</w:t>
       </w:r>
     </w:p>
     <w:p>
@@ -2387,11 +3240,9 @@
           <w:rFonts w:hint="eastAsia"/>
         </w:rPr>
       </w:pPr>
-      <w:proofErr w:type="spellStart"/>
       <w:r>
         <w:t>customer_id</w:t>
       </w:r>
-      <w:proofErr w:type="spellEnd"/>
       <w:r>
         <w:t>: int, not NULL</w:t>
       </w:r>
@@ -2410,14 +3261,12 @@
           <w:rFonts w:hint="eastAsia"/>
         </w:rPr>
       </w:pPr>
-      <w:proofErr w:type="spellStart"/>
       <w:r>
         <w:t>license_</w:t>
       </w:r>
       <w:r>
         <w:t>plate</w:t>
       </w:r>
-      <w:proofErr w:type="spellEnd"/>
       <w:r>
         <w:t xml:space="preserve">: </w:t>
       </w:r>
@@ -2470,6 +3319,9 @@
         <w:t>model</w:t>
       </w:r>
       <w:r>
+        <w:t>_name</w:t>
+      </w:r>
+      <w:r>
         <w:t>:</w:t>
       </w:r>
       <w:r>
@@ -2500,13 +3352,13 @@
         </w:rPr>
       </w:pPr>
       <w:r>
+        <w:t>model_year</w:t>
+      </w:r>
+      <w:r>
+        <w:t xml:space="preserve">: </w:t>
+      </w:r>
+      <w:r>
         <w:t>year</w:t>
-      </w:r>
-      <w:r>
-        <w:t>: i</w:t>
-      </w:r>
-      <w:r>
-        <w:t>nt</w:t>
       </w:r>
       <w:r>
         <w:t>, not NULL</w:t>
@@ -2542,11 +3394,7 @@
         <w:t>relationship</w:t>
       </w:r>
       <w:r>
-        <w:t xml:space="preserve">: a 1:M relationship between cars and </w:t>
-      </w:r>
-      <w:proofErr w:type="spellStart"/>
-      <w:r>
-        <w:t>repai</w:t>
+        <w:t>: a 1:M relationship between cars and repai</w:t>
       </w:r>
       <w:r>
         <w:t>r</w:t>
@@ -2554,26 +3402,12 @@
       <w:r>
         <w:t>_orders</w:t>
       </w:r>
-      <w:proofErr w:type="spellEnd"/>
-      <w:r>
-        <w:t xml:space="preserve"> is implemented with </w:t>
-      </w:r>
-      <w:proofErr w:type="spellStart"/>
-      <w:r>
-        <w:t>car_id</w:t>
-      </w:r>
-      <w:proofErr w:type="spellEnd"/>
-      <w:r>
-        <w:t xml:space="preserve"> as a FK inside of </w:t>
-      </w:r>
-      <w:proofErr w:type="spellStart"/>
-      <w:r>
-        <w:t>repair</w:t>
+      <w:r>
+        <w:t xml:space="preserve"> is implemented with car_id as a FK inside of repair</w:t>
       </w:r>
       <w:r>
         <w:t>_orders</w:t>
       </w:r>
-      <w:proofErr w:type="spellEnd"/>
       <w:r>
         <w:t>,</w:t>
       </w:r>
@@ -2590,15 +3424,7 @@
         <w:t xml:space="preserve"> </w:t>
       </w:r>
       <w:r>
-        <w:t xml:space="preserve">; a 1:M relationship between customers and cars is implemented with </w:t>
-      </w:r>
-      <w:proofErr w:type="spellStart"/>
-      <w:r>
-        <w:t>customer_id</w:t>
-      </w:r>
-      <w:proofErr w:type="spellEnd"/>
-      <w:r>
-        <w:t xml:space="preserve"> as a FK inside of cars</w:t>
+        <w:t>; a 1:M relationship between customers and cars is implemented with customer_id as a FK inside of cars</w:t>
       </w:r>
       <w:r>
         <w:t>, where a car requires one and only one customer</w:t>
@@ -2624,7 +3450,6 @@
           <w:rFonts w:asciiTheme="majorHAnsi" w:hAnsiTheme="majorHAnsi" w:hint="eastAsia"/>
         </w:rPr>
       </w:pPr>
-      <w:proofErr w:type="spellStart"/>
       <w:r>
         <w:rPr>
           <w:rFonts w:asciiTheme="majorHAnsi" w:hAnsiTheme="majorHAnsi"/>
@@ -2649,7 +3474,6 @@
         </w:rPr>
         <w:t>_orders</w:t>
       </w:r>
-      <w:proofErr w:type="spellEnd"/>
       <w:r>
         <w:rPr>
           <w:rFonts w:asciiTheme="majorHAnsi" w:hAnsiTheme="majorHAnsi"/>
@@ -2718,13 +3542,8 @@
           <w:rFonts w:hint="eastAsia"/>
         </w:rPr>
       </w:pPr>
-      <w:proofErr w:type="spellStart"/>
-      <w:r>
-        <w:t>car_id</w:t>
-      </w:r>
-      <w:proofErr w:type="spellEnd"/>
-      <w:r>
-        <w:t>: int</w:t>
+      <w:r>
+        <w:t>car_id: int</w:t>
       </w:r>
       <w:r>
         <w:t>, NOT NULL, FK</w:t>
@@ -2741,13 +3560,8 @@
           <w:rFonts w:hint="eastAsia"/>
         </w:rPr>
       </w:pPr>
-      <w:proofErr w:type="spellStart"/>
-      <w:r>
-        <w:t>date_received</w:t>
-      </w:r>
-      <w:proofErr w:type="spellEnd"/>
-      <w:r>
-        <w:t>: date</w:t>
+      <w:r>
+        <w:t>date_received: date</w:t>
       </w:r>
     </w:p>
     <w:p>
@@ -2761,13 +3575,8 @@
           <w:rFonts w:hint="eastAsia"/>
         </w:rPr>
       </w:pPr>
-      <w:proofErr w:type="spellStart"/>
-      <w:r>
-        <w:t>date_completed</w:t>
-      </w:r>
-      <w:proofErr w:type="spellEnd"/>
-      <w:r>
-        <w:t>: date</w:t>
+      <w:r>
+        <w:t>date_completed: date</w:t>
       </w:r>
     </w:p>
     <w:p>
@@ -2781,19 +3590,14 @@
           <w:rFonts w:hint="eastAsia"/>
         </w:rPr>
       </w:pPr>
-      <w:proofErr w:type="spellStart"/>
-      <w:r>
-        <w:t>parts_needed</w:t>
-      </w:r>
-      <w:proofErr w:type="spellEnd"/>
-      <w:r>
-        <w:t xml:space="preserve">: Boolean, not NULL </w:t>
-      </w:r>
-      <w:commentRangeStart w:id="1"/>
+      <w:r>
+        <w:t xml:space="preserve">parts_needed: Boolean, not NULL </w:t>
+      </w:r>
+      <w:commentRangeStart w:id="2"/>
       <w:r>
         <w:t>(defaults to false)</w:t>
       </w:r>
-      <w:commentRangeEnd w:id="1"/>
+      <w:commentRangeEnd w:id="2"/>
       <w:r>
         <w:rPr>
           <w:rStyle w:val="CommentReference"/>
@@ -2805,7 +3609,7 @@
             <w14:bevel/>
           </w14:textOutline>
         </w:rPr>
-        <w:commentReference w:id="1"/>
+        <w:commentReference w:id="2"/>
       </w:r>
     </w:p>
     <w:p>
@@ -2823,34 +3627,19 @@
         <w:t>relationship:</w:t>
       </w:r>
       <w:r>
-        <w:t xml:space="preserve"> a M:M relationship between </w:t>
-      </w:r>
-      <w:proofErr w:type="spellStart"/>
-      <w:r>
-        <w:t>repair</w:t>
+        <w:t xml:space="preserve"> a M:M relationship between repair</w:t>
       </w:r>
       <w:r>
         <w:t>_orders</w:t>
       </w:r>
-      <w:proofErr w:type="spellEnd"/>
       <w:r>
         <w:t xml:space="preserve"> and </w:t>
       </w:r>
-      <w:proofErr w:type="spellStart"/>
       <w:r>
         <w:t>work_tasks</w:t>
       </w:r>
-      <w:proofErr w:type="spellEnd"/>
-      <w:r>
-        <w:t xml:space="preserve"> and a M:M relationship between </w:t>
-      </w:r>
-      <w:proofErr w:type="spellStart"/>
-      <w:r>
-        <w:t>repair_orders</w:t>
-      </w:r>
-      <w:proofErr w:type="spellEnd"/>
-      <w:r>
-        <w:t xml:space="preserve"> and mechanics</w:t>
+      <w:r>
+        <w:t xml:space="preserve"> and a M:M relationship between repair_orders and mechanics</w:t>
       </w:r>
       <w:r>
         <w:t xml:space="preserve"> </w:t>
@@ -2867,44 +3656,21 @@
       <w:r>
         <w:t xml:space="preserve"> table </w:t>
       </w:r>
-      <w:proofErr w:type="spellStart"/>
-      <w:r>
-        <w:t>work_orders</w:t>
-      </w:r>
-      <w:proofErr w:type="spellEnd"/>
-      <w:r>
-        <w:t>;</w:t>
-      </w:r>
-      <w:r>
-        <w:t xml:space="preserve"> a 1:M relationship between cars and </w:t>
-      </w:r>
-      <w:proofErr w:type="spellStart"/>
-      <w:r>
-        <w:t>repair</w:t>
+      <w:r>
+        <w:t>work_orders;</w:t>
+      </w:r>
+      <w:r>
+        <w:t xml:space="preserve"> a 1:M relationship between cars and repair</w:t>
       </w:r>
       <w:r>
         <w:t>_orders</w:t>
       </w:r>
-      <w:proofErr w:type="spellEnd"/>
-      <w:r>
-        <w:t xml:space="preserve"> is implemented with </w:t>
-      </w:r>
-      <w:proofErr w:type="spellStart"/>
-      <w:r>
-        <w:t>car_id</w:t>
-      </w:r>
-      <w:proofErr w:type="spellEnd"/>
-      <w:r>
-        <w:t xml:space="preserve"> as a FK inside of </w:t>
-      </w:r>
-      <w:proofErr w:type="spellStart"/>
-      <w:r>
-        <w:t>repair</w:t>
+      <w:r>
+        <w:t xml:space="preserve"> is implemented with car_id as a FK inside of repair</w:t>
       </w:r>
       <w:r>
         <w:t>_orders</w:t>
       </w:r>
-      <w:proofErr w:type="spellEnd"/>
       <w:r>
         <w:t xml:space="preserve">, where a </w:t>
       </w:r>
@@ -2938,7 +3704,6 @@
           <w:rFonts w:asciiTheme="majorHAnsi" w:hAnsiTheme="majorHAnsi" w:hint="eastAsia"/>
         </w:rPr>
       </w:pPr>
-      <w:proofErr w:type="spellStart"/>
       <w:r>
         <w:rPr>
           <w:rFonts w:asciiTheme="majorHAnsi" w:hAnsiTheme="majorHAnsi"/>
@@ -2947,7 +3712,6 @@
         </w:rPr>
         <w:t>work_tasks</w:t>
       </w:r>
-      <w:proofErr w:type="spellEnd"/>
       <w:r>
         <w:rPr>
           <w:rFonts w:asciiTheme="majorHAnsi" w:hAnsiTheme="majorHAnsi"/>
@@ -3083,32 +3847,23 @@
         <w:t xml:space="preserve">relationship: </w:t>
       </w:r>
       <w:r>
-        <w:t xml:space="preserve">a M:M relationship between </w:t>
-      </w:r>
-      <w:proofErr w:type="spellStart"/>
-      <w:r>
-        <w:t>repair</w:t>
+        <w:t>a M:M relationship between repair</w:t>
       </w:r>
       <w:r>
         <w:t>_orders</w:t>
       </w:r>
-      <w:proofErr w:type="spellEnd"/>
       <w:r>
         <w:t xml:space="preserve"> and </w:t>
       </w:r>
-      <w:proofErr w:type="spellStart"/>
       <w:r>
         <w:t>work_tasks</w:t>
       </w:r>
-      <w:proofErr w:type="spellEnd"/>
       <w:r>
         <w:t xml:space="preserve"> and a M:M relationship between mechanics and </w:t>
       </w:r>
-      <w:proofErr w:type="spellStart"/>
       <w:r>
         <w:t>work_tasks</w:t>
       </w:r>
-      <w:proofErr w:type="spellEnd"/>
       <w:r>
         <w:t xml:space="preserve"> are both</w:t>
       </w:r>
@@ -3121,11 +3876,9 @@
       <w:r>
         <w:t xml:space="preserve"> table </w:t>
       </w:r>
-      <w:proofErr w:type="spellStart"/>
       <w:r>
         <w:t>work_orders</w:t>
       </w:r>
-      <w:proofErr w:type="spellEnd"/>
     </w:p>
     <w:p>
       <w:pPr>
@@ -3143,7 +3896,6 @@
           <w:rFonts w:asciiTheme="majorHAnsi" w:hAnsiTheme="majorHAnsi" w:hint="eastAsia"/>
         </w:rPr>
       </w:pPr>
-      <w:proofErr w:type="spellStart"/>
       <w:r>
         <w:rPr>
           <w:rFonts w:asciiTheme="majorHAnsi" w:hAnsiTheme="majorHAnsi"/>
@@ -3152,7 +3904,6 @@
         </w:rPr>
         <w:t>work_orders</w:t>
       </w:r>
-      <w:proofErr w:type="spellEnd"/>
       <w:r>
         <w:rPr>
           <w:rFonts w:asciiTheme="majorHAnsi" w:hAnsiTheme="majorHAnsi"/>
@@ -3169,21 +3920,7 @@
         <w:rPr>
           <w:rFonts w:asciiTheme="majorHAnsi" w:hAnsiTheme="majorHAnsi"/>
         </w:rPr>
-        <w:t xml:space="preserve"> added to the </w:t>
-      </w:r>
-      <w:proofErr w:type="spellStart"/>
-      <w:r>
-        <w:rPr>
-          <w:rFonts w:asciiTheme="majorHAnsi" w:hAnsiTheme="majorHAnsi"/>
-        </w:rPr>
-        <w:t>repair_orders</w:t>
-      </w:r>
-      <w:proofErr w:type="spellEnd"/>
-      <w:r>
-        <w:rPr>
-          <w:rFonts w:asciiTheme="majorHAnsi" w:hAnsiTheme="majorHAnsi"/>
-        </w:rPr>
-        <w:t xml:space="preserve"> and also track</w:t>
+        <w:t xml:space="preserve"> added to the repair_orders and also track</w:t>
       </w:r>
       <w:r>
         <w:rPr>
@@ -3215,11 +3952,9 @@
           <w:rFonts w:hint="eastAsia"/>
         </w:rPr>
       </w:pPr>
-      <w:proofErr w:type="spellStart"/>
       <w:r>
         <w:t>repair_order_id</w:t>
       </w:r>
-      <w:proofErr w:type="spellEnd"/>
       <w:r>
         <w:t>, not NULL PK</w:t>
       </w:r>
@@ -3235,16 +3970,11 @@
           <w:rFonts w:hint="eastAsia"/>
         </w:rPr>
       </w:pPr>
-      <w:proofErr w:type="spellStart"/>
       <w:r>
         <w:t>order</w:t>
       </w:r>
       <w:r>
-        <w:t>_task_id</w:t>
-      </w:r>
-      <w:proofErr w:type="spellEnd"/>
-      <w:r>
-        <w:t>, not NULL PK</w:t>
+        <w:t>_task_id, not NULL PK</w:t>
       </w:r>
     </w:p>
     <w:p>
@@ -3258,13 +3988,8 @@
           <w:rFonts w:hint="eastAsia"/>
         </w:rPr>
       </w:pPr>
-      <w:proofErr w:type="spellStart"/>
-      <w:r>
-        <w:t>mechanic_id</w:t>
-      </w:r>
-      <w:proofErr w:type="spellEnd"/>
-      <w:r>
-        <w:t>: int, FK</w:t>
+      <w:r>
+        <w:t>mechanic_id: int, FK</w:t>
       </w:r>
       <w:r>
         <w:tab/>
@@ -3281,13 +4006,8 @@
           <w:rFonts w:hint="eastAsia"/>
         </w:rPr>
       </w:pPr>
-      <w:proofErr w:type="spellStart"/>
-      <w:r>
-        <w:t>start_date</w:t>
-      </w:r>
-      <w:proofErr w:type="spellEnd"/>
-      <w:r>
-        <w:t>: date</w:t>
+      <w:r>
+        <w:t>start_date: date</w:t>
       </w:r>
     </w:p>
     <w:p>
@@ -3301,13 +4021,8 @@
           <w:rFonts w:hint="eastAsia"/>
         </w:rPr>
       </w:pPr>
-      <w:proofErr w:type="spellStart"/>
-      <w:r>
-        <w:t>end_date</w:t>
-      </w:r>
-      <w:proofErr w:type="spellEnd"/>
-      <w:r>
-        <w:t>: date</w:t>
+      <w:r>
+        <w:t>end_date: date</w:t>
       </w:r>
     </w:p>
     <w:p>
@@ -3400,11 +4115,9 @@
           <w:rFonts w:hint="eastAsia"/>
         </w:rPr>
       </w:pPr>
-      <w:proofErr w:type="spellStart"/>
       <w:r>
         <w:t>f_name</w:t>
       </w:r>
-      <w:proofErr w:type="spellEnd"/>
       <w:r>
         <w:rPr>
           <w:lang w:val="de-DE"/>
@@ -3484,51 +4197,26 @@
         <w:t>work order is</w:t>
       </w:r>
       <w:r>
-        <w:t xml:space="preserve"> implemented with </w:t>
-      </w:r>
-      <w:proofErr w:type="spellStart"/>
-      <w:r>
-        <w:t>mechanic_id</w:t>
-      </w:r>
-      <w:proofErr w:type="spellEnd"/>
-      <w:r>
-        <w:t xml:space="preserve"> as a FK inside of </w:t>
-      </w:r>
-      <w:proofErr w:type="spellStart"/>
+        <w:t xml:space="preserve"> implemented with mechanic_id as a FK inside of </w:t>
+      </w:r>
       <w:r>
         <w:t>work_orders</w:t>
       </w:r>
-      <w:proofErr w:type="spellEnd"/>
       <w:r>
         <w:t xml:space="preserve">, where </w:t>
       </w:r>
       <w:r>
         <w:t xml:space="preserve">a mechanic can have 0 or more </w:t>
       </w:r>
-      <w:proofErr w:type="spellStart"/>
-      <w:r>
-        <w:t>work_orders</w:t>
-      </w:r>
-      <w:proofErr w:type="spellEnd"/>
-      <w:r>
-        <w:t xml:space="preserve"> but a work order can only have one mechanic; a M:M relationship between </w:t>
-      </w:r>
-      <w:proofErr w:type="spellStart"/>
-      <w:r>
-        <w:t>repair_orders</w:t>
-      </w:r>
-      <w:proofErr w:type="spellEnd"/>
-      <w:r>
-        <w:t xml:space="preserve"> and mechanics</w:t>
+      <w:r>
+        <w:t>work_orders but a work order can only have one mechanic; a M:M relationship between repair_orders and mechanics</w:t>
       </w:r>
       <w:r>
         <w:t xml:space="preserve"> and a M:M relationship between mechanics and </w:t>
       </w:r>
-      <w:proofErr w:type="spellStart"/>
       <w:r>
         <w:t>work_tasks</w:t>
       </w:r>
-      <w:proofErr w:type="spellEnd"/>
       <w:r>
         <w:t xml:space="preserve"> </w:t>
       </w:r>
@@ -3536,15 +4224,7 @@
         <w:t>are both</w:t>
       </w:r>
       <w:r>
-        <w:t xml:space="preserve"> implemented with a composite table </w:t>
-      </w:r>
-      <w:proofErr w:type="spellStart"/>
-      <w:r>
-        <w:t>work_orders</w:t>
-      </w:r>
-      <w:proofErr w:type="spellEnd"/>
-      <w:r>
-        <w:t>;</w:t>
+        <w:t xml:space="preserve"> implemented with a composite table work_orders;</w:t>
       </w:r>
     </w:p>
     <w:p>
@@ -3593,8 +4273,9 @@
           <w:headerReference w:type="default" r:id="rId10"/>
           <w:footerReference w:type="default" r:id="rId11"/>
           <w:pgSz w:w="12240" w:h="15840"/>
-          <w:pgMar w:top="2520" w:right="1195" w:bottom="1800" w:left="1195" w:header="720" w:footer="1037" w:gutter="0"/>
+          <w:pgMar w:top="1440" w:right="1080" w:bottom="1440" w:left="1080" w:header="720" w:footer="1037" w:gutter="0"/>
           <w:cols w:space="720"/>
+          <w:docGrid w:linePitch="326"/>
         </w:sectPr>
       </w:pPr>
     </w:p>
@@ -3835,13 +4516,8 @@
           <w:rFonts w:hint="eastAsia"/>
         </w:rPr>
       </w:pPr>
-      <w:proofErr w:type="spellStart"/>
-      <w:r>
-        <w:t>f_name</w:t>
-      </w:r>
-      <w:proofErr w:type="spellEnd"/>
-      <w:r>
-        <w:t>,</w:t>
+      <w:r>
+        <w:t>f_name,</w:t>
       </w:r>
     </w:p>
     <w:p>
@@ -3852,13 +4528,8 @@
           <w:rFonts w:hint="eastAsia"/>
         </w:rPr>
       </w:pPr>
-      <w:proofErr w:type="spellStart"/>
-      <w:r>
-        <w:t>l_name</w:t>
-      </w:r>
-      <w:proofErr w:type="spellEnd"/>
-      <w:r>
-        <w:t>,</w:t>
+      <w:r>
+        <w:t>l_name,</w:t>
       </w:r>
     </w:p>
     <w:p>
@@ -3869,13 +4540,8 @@
           <w:rFonts w:hint="eastAsia"/>
         </w:rPr>
       </w:pPr>
-      <w:proofErr w:type="spellStart"/>
-      <w:r>
-        <w:t>contact_no</w:t>
-      </w:r>
-      <w:proofErr w:type="spellEnd"/>
-      <w:r>
-        <w:t>,</w:t>
+      <w:r>
+        <w:t>contact_no,</w:t>
       </w:r>
     </w:p>
     <w:p>
@@ -3886,13 +4552,8 @@
           <w:rFonts w:hint="eastAsia"/>
         </w:rPr>
       </w:pPr>
-      <w:proofErr w:type="spellStart"/>
-      <w:r>
-        <w:t>email_address</w:t>
-      </w:r>
-      <w:proofErr w:type="spellEnd"/>
-      <w:r>
-        <w:t>,</w:t>
+      <w:r>
+        <w:t>email_address,</w:t>
       </w:r>
     </w:p>
     <w:p>
@@ -3903,13 +4564,8 @@
           <w:rFonts w:hint="eastAsia"/>
         </w:rPr>
       </w:pPr>
-      <w:proofErr w:type="spellStart"/>
-      <w:r>
-        <w:t>street_address</w:t>
-      </w:r>
-      <w:proofErr w:type="spellEnd"/>
-      <w:r>
-        <w:t>,</w:t>
+      <w:r>
+        <w:t>street_address,</w:t>
       </w:r>
     </w:p>
     <w:p>
@@ -3944,13 +4600,8 @@
           <w:rFonts w:hint="eastAsia"/>
         </w:rPr>
       </w:pPr>
-      <w:proofErr w:type="spellStart"/>
-      <w:r>
-        <w:t>zip_code</w:t>
-      </w:r>
-      <w:proofErr w:type="spellEnd"/>
-      <w:r>
-        <w:t>)</w:t>
+      <w:r>
+        <w:t>zip_code)</w:t>
       </w:r>
     </w:p>
     <w:p>
@@ -4097,66 +4748,59 @@
           <w:rFonts w:hint="eastAsia"/>
         </w:rPr>
       </w:pPr>
-      <w:proofErr w:type="spellStart"/>
-      <w:r>
-        <w:t>customer_id</w:t>
-      </w:r>
-      <w:proofErr w:type="spellEnd"/>
+      <w:r>
+        <w:t>customer_id,</w:t>
+      </w:r>
+    </w:p>
+    <w:p>
+      <w:pPr>
+        <w:pStyle w:val="Body"/>
+        <w:ind w:left="360"/>
+        <w:rPr>
+          <w:rFonts w:hint="eastAsia"/>
+        </w:rPr>
+      </w:pPr>
+      <w:r>
+        <w:t>license_plate,</w:t>
+      </w:r>
+    </w:p>
+    <w:p>
+      <w:pPr>
+        <w:pStyle w:val="Body"/>
+        <w:ind w:left="360"/>
+        <w:rPr>
+          <w:rFonts w:hint="eastAsia"/>
+        </w:rPr>
+      </w:pPr>
+      <w:r>
+        <w:t>make,</w:t>
+      </w:r>
+    </w:p>
+    <w:p>
+      <w:pPr>
+        <w:pStyle w:val="Body"/>
+        <w:ind w:left="360"/>
+        <w:rPr>
+          <w:rFonts w:hint="eastAsia"/>
+        </w:rPr>
+      </w:pPr>
+      <w:r>
+        <w:t>model,</w:t>
+      </w:r>
+    </w:p>
+    <w:p>
+      <w:pPr>
+        <w:pStyle w:val="Body"/>
+        <w:ind w:left="360"/>
+        <w:rPr>
+          <w:rFonts w:hint="eastAsia"/>
+        </w:rPr>
+      </w:pPr>
+      <w:r>
+        <w:t>model_year</w:t>
+      </w:r>
       <w:r>
         <w:t>,</w:t>
-      </w:r>
-    </w:p>
-    <w:p>
-      <w:pPr>
-        <w:pStyle w:val="Body"/>
-        <w:ind w:left="360"/>
-        <w:rPr>
-          <w:rFonts w:hint="eastAsia"/>
-        </w:rPr>
-      </w:pPr>
-      <w:proofErr w:type="spellStart"/>
-      <w:r>
-        <w:t>license_plate</w:t>
-      </w:r>
-      <w:proofErr w:type="spellEnd"/>
-      <w:r>
-        <w:t>,</w:t>
-      </w:r>
-    </w:p>
-    <w:p>
-      <w:pPr>
-        <w:pStyle w:val="Body"/>
-        <w:ind w:left="360"/>
-        <w:rPr>
-          <w:rFonts w:hint="eastAsia"/>
-        </w:rPr>
-      </w:pPr>
-      <w:r>
-        <w:t>make,</w:t>
-      </w:r>
-    </w:p>
-    <w:p>
-      <w:pPr>
-        <w:pStyle w:val="Body"/>
-        <w:ind w:left="360"/>
-        <w:rPr>
-          <w:rFonts w:hint="eastAsia"/>
-        </w:rPr>
-      </w:pPr>
-      <w:r>
-        <w:t>model,</w:t>
-      </w:r>
-    </w:p>
-    <w:p>
-      <w:pPr>
-        <w:pStyle w:val="Body"/>
-        <w:ind w:left="360"/>
-        <w:rPr>
-          <w:rFonts w:hint="eastAsia"/>
-        </w:rPr>
-      </w:pPr>
-      <w:r>
-        <w:t>year,</w:t>
       </w:r>
     </w:p>
     <w:p>
@@ -4190,7 +4834,6 @@
           <w:rFonts w:hint="eastAsia"/>
         </w:rPr>
       </w:pPr>
-      <w:proofErr w:type="spellStart"/>
       <w:r>
         <w:rPr>
           <w:b/>
@@ -4205,7 +4848,6 @@
         </w:rPr>
         <w:t>_orders</w:t>
       </w:r>
-      <w:proofErr w:type="spellEnd"/>
       <w:r>
         <w:t>(</w:t>
       </w:r>
@@ -4236,13 +4878,8 @@
           <w:rFonts w:hint="eastAsia"/>
         </w:rPr>
       </w:pPr>
-      <w:proofErr w:type="spellStart"/>
-      <w:r>
-        <w:t>car_id</w:t>
-      </w:r>
-      <w:proofErr w:type="spellEnd"/>
-      <w:r>
-        <w:t>,</w:t>
+      <w:r>
+        <w:t>car_id,</w:t>
       </w:r>
     </w:p>
     <w:p>
@@ -4253,13 +4890,8 @@
           <w:rFonts w:hint="eastAsia"/>
         </w:rPr>
       </w:pPr>
-      <w:proofErr w:type="spellStart"/>
-      <w:r>
-        <w:t>date_received</w:t>
-      </w:r>
-      <w:proofErr w:type="spellEnd"/>
-      <w:r>
-        <w:t>,</w:t>
+      <w:r>
+        <w:t>date_received,</w:t>
       </w:r>
     </w:p>
     <w:p>
@@ -4270,13 +4902,8 @@
           <w:rFonts w:hint="eastAsia"/>
         </w:rPr>
       </w:pPr>
-      <w:proofErr w:type="spellStart"/>
-      <w:r>
-        <w:t>date_completed</w:t>
-      </w:r>
-      <w:proofErr w:type="spellEnd"/>
-      <w:r>
-        <w:t>)</w:t>
+      <w:r>
+        <w:t>date_completed)</w:t>
       </w:r>
     </w:p>
     <w:p>
@@ -4296,7 +4923,6 @@
           <w:rFonts w:hint="eastAsia"/>
         </w:rPr>
       </w:pPr>
-      <w:proofErr w:type="spellStart"/>
       <w:r>
         <w:rPr>
           <w:b/>
@@ -4311,7 +4937,6 @@
         </w:rPr>
         <w:t>ork_orders</w:t>
       </w:r>
-      <w:proofErr w:type="spellEnd"/>
       <w:r>
         <w:t xml:space="preserve"> </w:t>
       </w:r>
@@ -4328,7 +4953,6 @@
           <w:u w:val="single"/>
         </w:rPr>
       </w:pPr>
-      <w:proofErr w:type="spellStart"/>
       <w:r>
         <w:rPr>
           <w:u w:val="single"/>
@@ -4345,14 +4969,7 @@
         <w:rPr>
           <w:u w:val="single"/>
         </w:rPr>
-        <w:t>id</w:t>
-      </w:r>
-      <w:proofErr w:type="spellEnd"/>
-      <w:r>
-        <w:rPr>
-          <w:u w:val="single"/>
-        </w:rPr>
-        <w:t>,</w:t>
+        <w:t>id,</w:t>
       </w:r>
     </w:p>
     <w:p>
@@ -4454,7 +5071,6 @@
           </mc:Fallback>
         </mc:AlternateContent>
       </w:r>
-      <w:proofErr w:type="spellStart"/>
       <w:r>
         <w:rPr>
           <w:u w:val="single"/>
@@ -4473,7 +5089,6 @@
         </w:rPr>
         <w:t>_id</w:t>
       </w:r>
-      <w:proofErr w:type="spellEnd"/>
       <w:r>
         <w:rPr>
           <w:u w:val="single"/>
@@ -4580,11 +5195,9 @@
           </mc:Fallback>
         </mc:AlternateContent>
       </w:r>
-      <w:proofErr w:type="spellStart"/>
       <w:r>
         <w:t>mechanic_id</w:t>
       </w:r>
-      <w:proofErr w:type="spellEnd"/>
     </w:p>
     <w:p>
       <w:pPr>
@@ -4594,13 +5207,8 @@
           <w:rFonts w:hint="eastAsia"/>
         </w:rPr>
       </w:pPr>
-      <w:proofErr w:type="spellStart"/>
-      <w:r>
-        <w:t>start_date</w:t>
-      </w:r>
-      <w:proofErr w:type="spellEnd"/>
-      <w:r>
-        <w:t>,</w:t>
+      <w:r>
+        <w:t>start_date,</w:t>
       </w:r>
     </w:p>
     <w:p>
@@ -4611,13 +5219,8 @@
           <w:rFonts w:hint="eastAsia"/>
         </w:rPr>
       </w:pPr>
-      <w:proofErr w:type="spellStart"/>
-      <w:r>
-        <w:t>end_date</w:t>
-      </w:r>
-      <w:proofErr w:type="spellEnd"/>
-      <w:r>
-        <w:t>)</w:t>
+      <w:r>
+        <w:t>end_date)</w:t>
       </w:r>
     </w:p>
     <w:p>
@@ -4638,7 +5241,7 @@
           <w:rFonts w:hint="eastAsia"/>
         </w:rPr>
       </w:pPr>
-      <w:proofErr w:type="spellStart"/>
+      <w:commentRangeStart w:id="3"/>
       <w:r>
         <w:rPr>
           <w:b/>
@@ -4646,7 +5249,20 @@
         </w:rPr>
         <w:t>work_tasks</w:t>
       </w:r>
-      <w:proofErr w:type="spellEnd"/>
+      <w:commentRangeEnd w:id="3"/>
+      <w:r>
+        <w:rPr>
+          <w:rStyle w:val="CommentReference"/>
+          <w:rFonts w:ascii="Times New Roman" w:hAnsi="Times New Roman" w:cs="Times New Roman"/>
+          <w:color w:val="auto"/>
+          <w14:textOutline w14:w="0" w14:cap="rnd" w14:cmpd="sng" w14:algn="ctr">
+            <w14:noFill/>
+            <w14:prstDash w14:val="solid"/>
+            <w14:bevel/>
+          </w14:textOutline>
+        </w:rPr>
+        <w:commentReference w:id="3"/>
+      </w:r>
       <w:r>
         <w:t>(</w:t>
       </w:r>
@@ -4738,13 +5354,8 @@
           <w:rFonts w:hint="eastAsia"/>
         </w:rPr>
       </w:pPr>
-      <w:proofErr w:type="spellStart"/>
-      <w:r>
-        <w:t>f_name</w:t>
-      </w:r>
-      <w:proofErr w:type="spellEnd"/>
-      <w:r>
-        <w:t>,</w:t>
+      <w:r>
+        <w:t>f_name,</w:t>
       </w:r>
     </w:p>
     <w:p>
@@ -4755,13 +5366,8 @@
           <w:rFonts w:hint="eastAsia"/>
         </w:rPr>
       </w:pPr>
-      <w:proofErr w:type="spellStart"/>
-      <w:r>
-        <w:t>l_name</w:t>
-      </w:r>
-      <w:proofErr w:type="spellEnd"/>
-      <w:r>
-        <w:t>,</w:t>
+      <w:r>
+        <w:t>l_name,</w:t>
       </w:r>
     </w:p>
     <w:p>
@@ -4872,531 +5478,6 @@
     </w:p>
     <w:p>
       <w:pPr>
-        <w:pStyle w:val="Heading2"/>
-        <w:rPr>
-          <w:rFonts w:hint="eastAsia"/>
-        </w:rPr>
-      </w:pPr>
-      <w:r>
-        <w:t>Changes from Original Design</w:t>
-      </w:r>
-    </w:p>
-    <w:p>
-      <w:pPr>
-        <w:pStyle w:val="Body2"/>
-        <w:numPr>
-          <w:ilvl w:val="0"/>
-          <w:numId w:val="3"/>
-        </w:numPr>
-        <w:rPr>
-          <w:rFonts w:hint="eastAsia"/>
-        </w:rPr>
-      </w:pPr>
-      <w:r>
-        <w:t>Removed Parts table</w:t>
-      </w:r>
-      <w:r>
-        <w:t xml:space="preserve"> since we only have to implement one M:M relationship</w:t>
-      </w:r>
-    </w:p>
-    <w:p>
-      <w:pPr>
-        <w:pStyle w:val="Body2"/>
-        <w:numPr>
-          <w:ilvl w:val="0"/>
-          <w:numId w:val="3"/>
-        </w:numPr>
-        <w:rPr>
-          <w:rFonts w:hint="eastAsia"/>
-        </w:rPr>
-      </w:pPr>
-      <w:r>
-        <w:t xml:space="preserve">Removed </w:t>
-      </w:r>
-      <w:r>
-        <w:t>cost</w:t>
-      </w:r>
-      <w:r>
-        <w:t xml:space="preserve">, </w:t>
-      </w:r>
-      <w:r>
-        <w:t>hours</w:t>
-      </w:r>
-      <w:r>
-        <w:t xml:space="preserve"> and rate</w:t>
-      </w:r>
-      <w:r>
-        <w:t xml:space="preserve"> attributes </w:t>
-      </w:r>
-      <w:r>
-        <w:t xml:space="preserve">to focus on the </w:t>
-      </w:r>
-      <w:r>
-        <w:t>tasks and mechanics for the repair order</w:t>
-      </w:r>
-    </w:p>
-    <w:p>
-      <w:pPr>
-        <w:pStyle w:val="Body2"/>
-        <w:numPr>
-          <w:ilvl w:val="0"/>
-          <w:numId w:val="3"/>
-        </w:numPr>
-        <w:rPr>
-          <w:rFonts w:hint="eastAsia"/>
-        </w:rPr>
-      </w:pPr>
-      <w:r>
-        <w:t>Removed redundant fields</w:t>
-      </w:r>
-      <w:r>
-        <w:t xml:space="preserve"> from statuses</w:t>
-      </w:r>
-      <w:r>
-        <w:t xml:space="preserve"> such as </w:t>
-      </w:r>
-      <w:proofErr w:type="spellStart"/>
-      <w:r>
-        <w:t>current_status</w:t>
-      </w:r>
-      <w:proofErr w:type="spellEnd"/>
-      <w:r>
-        <w:t xml:space="preserve"> and complete, we can check</w:t>
-      </w:r>
-      <w:r>
-        <w:t xml:space="preserve"> if</w:t>
-      </w:r>
-      <w:r>
-        <w:t xml:space="preserve"> the current status is complete by looking at which statuses have a NULL </w:t>
-      </w:r>
-      <w:proofErr w:type="spellStart"/>
-      <w:r>
-        <w:t>end_date</w:t>
-      </w:r>
-      <w:proofErr w:type="spellEnd"/>
-      <w:r>
-        <w:t xml:space="preserve"> </w:t>
-      </w:r>
-    </w:p>
-    <w:p>
-      <w:pPr>
-        <w:pStyle w:val="Body2"/>
-        <w:numPr>
-          <w:ilvl w:val="0"/>
-          <w:numId w:val="3"/>
-        </w:numPr>
-        <w:rPr>
-          <w:rFonts w:hint="eastAsia"/>
-        </w:rPr>
-      </w:pPr>
-      <w:r>
-        <w:t xml:space="preserve">Changed the name of the status table to </w:t>
-      </w:r>
-      <w:proofErr w:type="spellStart"/>
-      <w:r>
-        <w:t>work_tasks</w:t>
-      </w:r>
-      <w:proofErr w:type="spellEnd"/>
-      <w:r>
-        <w:t xml:space="preserve"> for better clarification</w:t>
-      </w:r>
-    </w:p>
-    <w:p>
-      <w:pPr>
-        <w:pStyle w:val="Body2"/>
-        <w:numPr>
-          <w:ilvl w:val="0"/>
-          <w:numId w:val="3"/>
-        </w:numPr>
-        <w:rPr>
-          <w:rFonts w:hint="eastAsia"/>
-        </w:rPr>
-      </w:pPr>
-      <w:r>
-        <w:t xml:space="preserve">Changed the name of the repairs table to </w:t>
-      </w:r>
-      <w:proofErr w:type="spellStart"/>
-      <w:r>
-        <w:t>repair_orders</w:t>
-      </w:r>
-      <w:proofErr w:type="spellEnd"/>
-      <w:r>
-        <w:t xml:space="preserve"> for better clarification</w:t>
-      </w:r>
-    </w:p>
-    <w:p>
-      <w:pPr>
-        <w:pStyle w:val="Body2"/>
-        <w:numPr>
-          <w:ilvl w:val="0"/>
-          <w:numId w:val="3"/>
-        </w:numPr>
-        <w:rPr>
-          <w:rFonts w:hint="eastAsia"/>
-        </w:rPr>
-      </w:pPr>
-      <w:r>
-        <w:t xml:space="preserve">Changed </w:t>
-      </w:r>
-      <w:proofErr w:type="spellStart"/>
-      <w:r>
-        <w:t>repairs_stasuses</w:t>
-      </w:r>
-      <w:proofErr w:type="spellEnd"/>
-      <w:r>
-        <w:t xml:space="preserve"> </w:t>
-      </w:r>
-      <w:r>
-        <w:t xml:space="preserve">relationship table </w:t>
-      </w:r>
-      <w:r>
-        <w:t xml:space="preserve">to </w:t>
-      </w:r>
-      <w:proofErr w:type="spellStart"/>
-      <w:r>
-        <w:t>work_orders</w:t>
-      </w:r>
-      <w:proofErr w:type="spellEnd"/>
-      <w:r>
-        <w:t xml:space="preserve"> and added it as a composite table for better clarification</w:t>
-      </w:r>
-    </w:p>
-    <w:p>
-      <w:pPr>
-        <w:pStyle w:val="Body2"/>
-        <w:numPr>
-          <w:ilvl w:val="0"/>
-          <w:numId w:val="3"/>
-        </w:numPr>
-        <w:rPr>
-          <w:rFonts w:hint="eastAsia"/>
-        </w:rPr>
-      </w:pPr>
-      <w:r>
-        <w:t xml:space="preserve">Made </w:t>
-      </w:r>
-      <w:proofErr w:type="spellStart"/>
-      <w:r>
-        <w:t>work_orders</w:t>
-      </w:r>
-      <w:proofErr w:type="spellEnd"/>
-      <w:r>
-        <w:t xml:space="preserve"> a composite table with attributes moved from </w:t>
-      </w:r>
-      <w:proofErr w:type="spellStart"/>
-      <w:r>
-        <w:t>work_tasks</w:t>
-      </w:r>
-      <w:proofErr w:type="spellEnd"/>
-      <w:r>
-        <w:t xml:space="preserve"> (</w:t>
-      </w:r>
-      <w:proofErr w:type="spellStart"/>
-      <w:r>
-        <w:t>mechanic_id</w:t>
-      </w:r>
-      <w:proofErr w:type="spellEnd"/>
-      <w:r>
-        <w:t xml:space="preserve">, </w:t>
-      </w:r>
-      <w:proofErr w:type="spellStart"/>
-      <w:r>
-        <w:t>start_date</w:t>
-      </w:r>
-      <w:proofErr w:type="spellEnd"/>
-      <w:r>
-        <w:t xml:space="preserve"> and </w:t>
-      </w:r>
-      <w:proofErr w:type="spellStart"/>
-      <w:r>
-        <w:t>end_date</w:t>
-      </w:r>
-      <w:proofErr w:type="spellEnd"/>
-      <w:r>
-        <w:t>)</w:t>
-      </w:r>
-      <w:r>
-        <w:t>.</w:t>
-      </w:r>
-      <w:r>
-        <w:t xml:space="preserve"> </w:t>
-      </w:r>
-      <w:r>
-        <w:t>This was to satisfy the requirement that when we delete our M:M</w:t>
-      </w:r>
-      <w:r>
-        <w:t xml:space="preserve"> </w:t>
-      </w:r>
-      <w:r>
-        <w:t>task and repair orders</w:t>
-      </w:r>
-      <w:r>
-        <w:t xml:space="preserve"> relationship record, we </w:t>
-      </w:r>
-      <w:r>
-        <w:t xml:space="preserve">cannot </w:t>
-      </w:r>
-      <w:r>
-        <w:t xml:space="preserve">delete any record from the </w:t>
-      </w:r>
-      <w:proofErr w:type="spellStart"/>
-      <w:r>
-        <w:t>repair_orders</w:t>
-      </w:r>
-      <w:proofErr w:type="spellEnd"/>
-      <w:r>
-        <w:t xml:space="preserve"> </w:t>
-      </w:r>
-      <w:r>
-        <w:t>or</w:t>
-      </w:r>
-      <w:r>
-        <w:t xml:space="preserve"> </w:t>
-      </w:r>
-      <w:proofErr w:type="spellStart"/>
-      <w:r>
-        <w:t>work_tasks</w:t>
-      </w:r>
-      <w:proofErr w:type="spellEnd"/>
-      <w:r>
-        <w:t xml:space="preserve"> tables.</w:t>
-      </w:r>
-    </w:p>
-    <w:p>
-      <w:pPr>
-        <w:pStyle w:val="Body2"/>
-        <w:numPr>
-          <w:ilvl w:val="0"/>
-          <w:numId w:val="3"/>
-        </w:numPr>
-        <w:rPr>
-          <w:rFonts w:hint="eastAsia"/>
-        </w:rPr>
-      </w:pPr>
-      <w:r>
-        <w:t xml:space="preserve">Updated the customers participation </w:t>
-      </w:r>
-      <w:r>
-        <w:t>with</w:t>
-      </w:r>
-      <w:r>
-        <w:t xml:space="preserve"> cars, a customer can</w:t>
-      </w:r>
-      <w:r>
-        <w:t xml:space="preserve"> have 0 or more cars, this will allow a customer to be</w:t>
-      </w:r>
-      <w:r>
-        <w:t xml:space="preserve"> added to the database without requiring a </w:t>
-      </w:r>
-      <w:proofErr w:type="spellStart"/>
-      <w:r>
-        <w:t>car_id</w:t>
-      </w:r>
-      <w:proofErr w:type="spellEnd"/>
-    </w:p>
-    <w:p>
-      <w:pPr>
-        <w:pStyle w:val="Body2"/>
-        <w:numPr>
-          <w:ilvl w:val="0"/>
-          <w:numId w:val="3"/>
-        </w:numPr>
-        <w:rPr>
-          <w:rFonts w:hint="eastAsia"/>
-        </w:rPr>
-      </w:pPr>
-      <w:r>
-        <w:t>Updated the cars participation with repair orders, a car can have 0 or more repairs, this will allow a car to be added to the database without requiring a repair</w:t>
-      </w:r>
-    </w:p>
-    <w:p>
-      <w:pPr>
-        <w:pStyle w:val="Body2"/>
-        <w:numPr>
-          <w:ilvl w:val="0"/>
-          <w:numId w:val="3"/>
-        </w:numPr>
-        <w:rPr>
-          <w:rFonts w:hint="eastAsia"/>
-        </w:rPr>
-      </w:pPr>
-      <w:r>
-        <w:t>Changed</w:t>
-      </w:r>
-      <w:r>
-        <w:t xml:space="preserve"> mechanics </w:t>
-      </w:r>
-      <w:r>
-        <w:t>relationship</w:t>
-      </w:r>
-      <w:r>
-        <w:t xml:space="preserve"> </w:t>
-      </w:r>
-      <w:r>
-        <w:t>with</w:t>
-      </w:r>
-      <w:r>
-        <w:t xml:space="preserve"> </w:t>
-      </w:r>
-      <w:proofErr w:type="spellStart"/>
-      <w:r>
-        <w:t>work_tasks</w:t>
-      </w:r>
-      <w:proofErr w:type="spellEnd"/>
-      <w:r>
-        <w:t xml:space="preserve"> to </w:t>
-      </w:r>
-      <w:proofErr w:type="spellStart"/>
-      <w:r>
-        <w:t>work_orders</w:t>
-      </w:r>
-      <w:proofErr w:type="spellEnd"/>
-      <w:r>
-        <w:t>,</w:t>
-      </w:r>
-      <w:r>
-        <w:t xml:space="preserve"> this allow</w:t>
-      </w:r>
-      <w:r>
-        <w:t>s</w:t>
-      </w:r>
-      <w:r>
-        <w:t xml:space="preserve"> a record in </w:t>
-      </w:r>
-      <w:proofErr w:type="spellStart"/>
-      <w:r>
-        <w:t>work_orders</w:t>
-      </w:r>
-      <w:proofErr w:type="spellEnd"/>
-      <w:r>
-        <w:t xml:space="preserve"> to be deleted without having to delete a record in </w:t>
-      </w:r>
-      <w:proofErr w:type="spellStart"/>
-      <w:r>
-        <w:t>work_tasks</w:t>
-      </w:r>
-      <w:proofErr w:type="spellEnd"/>
-      <w:r>
-        <w:t>.</w:t>
-      </w:r>
-      <w:r>
-        <w:t xml:space="preserve"> The initial relationship </w:t>
-      </w:r>
-      <w:r>
-        <w:t xml:space="preserve">with </w:t>
-      </w:r>
-      <w:proofErr w:type="spellStart"/>
-      <w:r>
-        <w:t>work_tasks</w:t>
-      </w:r>
-      <w:proofErr w:type="spellEnd"/>
-      <w:r>
-        <w:t xml:space="preserve"> </w:t>
-      </w:r>
-      <w:r>
-        <w:t>was also incorrect, mechanics has a M:M relationship with</w:t>
-      </w:r>
-      <w:r>
-        <w:t xml:space="preserve"> both</w:t>
-      </w:r>
-      <w:r>
-        <w:t xml:space="preserve"> </w:t>
-      </w:r>
-      <w:proofErr w:type="spellStart"/>
-      <w:r>
-        <w:t>repair_orders</w:t>
-      </w:r>
-      <w:proofErr w:type="spellEnd"/>
-      <w:r>
-        <w:t xml:space="preserve"> and </w:t>
-      </w:r>
-      <w:proofErr w:type="spellStart"/>
-      <w:r>
-        <w:t>work_tasks</w:t>
-      </w:r>
-      <w:proofErr w:type="spellEnd"/>
-      <w:r>
-        <w:t>.</w:t>
-      </w:r>
-    </w:p>
-    <w:p>
-      <w:pPr>
-        <w:pStyle w:val="Body2"/>
-        <w:numPr>
-          <w:ilvl w:val="0"/>
-          <w:numId w:val="3"/>
-        </w:numPr>
-        <w:rPr>
-          <w:rFonts w:hint="eastAsia"/>
-        </w:rPr>
-      </w:pPr>
-      <w:r>
-        <w:t xml:space="preserve">Added </w:t>
-      </w:r>
-      <w:proofErr w:type="spellStart"/>
-      <w:r>
-        <w:t>parts_</w:t>
-      </w:r>
-      <w:r>
-        <w:t>neeeded</w:t>
-      </w:r>
-      <w:proofErr w:type="spellEnd"/>
-      <w:r>
-        <w:t xml:space="preserve"> attribute to </w:t>
-      </w:r>
-      <w:proofErr w:type="spellStart"/>
-      <w:r>
-        <w:t>repair_order</w:t>
-      </w:r>
-      <w:proofErr w:type="spellEnd"/>
-      <w:r>
-        <w:t xml:space="preserve">, this will allow us to use logic to only add </w:t>
-      </w:r>
-      <w:proofErr w:type="spellStart"/>
-      <w:r>
-        <w:t>a</w:t>
-      </w:r>
-      <w:proofErr w:type="spellEnd"/>
-      <w:r>
-        <w:t xml:space="preserve"> Order Parts </w:t>
-      </w:r>
-      <w:proofErr w:type="spellStart"/>
-      <w:r>
-        <w:t>work_order</w:t>
-      </w:r>
-      <w:proofErr w:type="spellEnd"/>
-      <w:r>
-        <w:t xml:space="preserve"> to a </w:t>
-      </w:r>
-      <w:proofErr w:type="spellStart"/>
-      <w:r>
-        <w:t>repair_order</w:t>
-      </w:r>
-      <w:proofErr w:type="spellEnd"/>
-      <w:r>
-        <w:t xml:space="preserve"> when true</w:t>
-      </w:r>
-    </w:p>
-    <w:p>
-      <w:pPr>
-        <w:pStyle w:val="Body2"/>
-        <w:numPr>
-          <w:ilvl w:val="0"/>
-          <w:numId w:val="3"/>
-        </w:numPr>
-        <w:rPr>
-          <w:rFonts w:hint="eastAsia"/>
-        </w:rPr>
-      </w:pPr>
-      <w:r>
-        <w:t>Added pair programming to programming assignments</w:t>
-      </w:r>
-      <w:r>
-        <w:t xml:space="preserve"> because we want to work on everything together if possible.</w:t>
-      </w:r>
-    </w:p>
-    <w:p>
-      <w:pPr>
         <w:pStyle w:val="Body2"/>
         <w:ind w:left="360"/>
         <w:rPr>
@@ -5406,44 +5487,11 @@
     </w:p>
     <w:p>
       <w:pPr>
-        <w:pStyle w:val="Heading2"/>
-        <w:rPr>
-          <w:rFonts w:hint="eastAsia"/>
-        </w:rPr>
-      </w:pPr>
-      <w:r>
-        <w:t>Review Feedback</w:t>
-      </w:r>
-    </w:p>
-    <w:p>
-      <w:pPr>
         <w:pStyle w:val="Body2"/>
-        <w:numPr>
-          <w:ilvl w:val="0"/>
-          <w:numId w:val="3"/>
-        </w:numPr>
-        <w:rPr>
-          <w:rFonts w:hint="eastAsia"/>
-        </w:rPr>
-      </w:pPr>
-      <w:r>
-        <w:t>Reviewer 1</w:t>
-      </w:r>
-    </w:p>
-    <w:p>
-      <w:pPr>
-        <w:pStyle w:val="Body2"/>
-        <w:numPr>
-          <w:ilvl w:val="0"/>
-          <w:numId w:val="3"/>
-        </w:numPr>
-        <w:rPr>
-          <w:rFonts w:hint="eastAsia"/>
-        </w:rPr>
-      </w:pPr>
-      <w:r>
-        <w:t>Reviewer 2</w:t>
-      </w:r>
+        <w:rPr>
+          <w:rFonts w:hint="eastAsia"/>
+        </w:rPr>
+      </w:pPr>
     </w:p>
     <w:sectPr>
       <w:type w:val="continuous"/>
@@ -5457,7 +5505,7 @@
 
 <file path=word/comments.xml><?xml version="1.0" encoding="utf-8"?>
 <w:comments xmlns:wpc="http://schemas.microsoft.com/office/word/2010/wordprocessingCanvas" xmlns:cx="http://schemas.microsoft.com/office/drawing/2014/chartex" xmlns:cx1="http://schemas.microsoft.com/office/drawing/2015/9/8/chartex" xmlns:cx2="http://schemas.microsoft.com/office/drawing/2015/10/21/chartex" xmlns:cx3="http://schemas.microsoft.com/office/drawing/2016/5/9/chartex" xmlns:cx4="http://schemas.microsoft.com/office/drawing/2016/5/10/chartex" xmlns:cx5="http://schemas.microsoft.com/office/drawing/2016/5/11/chartex" xmlns:cx6="http://schemas.microsoft.com/office/drawing/2016/5/12/chartex" xmlns:cx7="http://schemas.microsoft.com/office/drawing/2016/5/13/chartex" xmlns:cx8="http://schemas.microsoft.com/office/drawing/2016/5/14/chartex" xmlns:mc="http://schemas.openxmlformats.org/markup-compatibility/2006" xmlns:aink="http://schemas.microsoft.com/office/drawing/2016/ink" xmlns:am3d="http://schemas.microsoft.com/office/drawing/2017/model3d" xmlns:o="urn:schemas-microsoft-com:office:office" xmlns:r="http://schemas.openxmlformats.org/officeDocument/2006/relationships" xmlns:m="http://schemas.openxmlformats.org/officeDocument/2006/math" xmlns:v="urn:schemas-microsoft-com:vml" xmlns:wp14="http://schemas.microsoft.com/office/word/2010/wordprocessingDrawing" xmlns:wp="http://schemas.openxmlformats.org/drawingml/2006/wordprocessingDrawing" xmlns:w10="urn:schemas-microsoft-com:office:word" xmlns:w="http://schemas.openxmlformats.org/wordprocessingml/2006/main" xmlns:w14="http://schemas.microsoft.com/office/word/2010/wordml" xmlns:w15="http://schemas.microsoft.com/office/word/2012/wordml" xmlns:w16cid="http://schemas.microsoft.com/office/word/2016/wordml/cid" xmlns:w16se="http://schemas.microsoft.com/office/word/2015/wordml/symex" xmlns:wpg="http://schemas.microsoft.com/office/word/2010/wordprocessingGroup" xmlns:wpi="http://schemas.microsoft.com/office/word/2010/wordprocessingInk" xmlns:wne="http://schemas.microsoft.com/office/word/2006/wordml" xmlns:wps="http://schemas.microsoft.com/office/word/2010/wordprocessingShape" mc:Ignorable="w14 w15 w16se w16cid wp14">
-  <w:comment w:id="1" w:author="H Fillerup" w:date="2020-04-18T15:40:00Z" w:initials="HF">
+  <w:comment w:id="1" w:author="H Fillerup" w:date="2020-04-24T14:15:00Z" w:initials="HF">
     <w:p>
       <w:pPr>
         <w:pStyle w:val="CommentText"/>
@@ -5469,6 +5517,22 @@
         <w:annotationRef/>
       </w:r>
       <w:r>
+        <w:t>Do we want to change this to a calculated field , e.g. Days on Task or something</w:t>
+      </w:r>
+    </w:p>
+  </w:comment>
+  <w:comment w:id="2" w:author="H Fillerup" w:date="2020-04-18T15:40:00Z" w:initials="HF">
+    <w:p>
+      <w:pPr>
+        <w:pStyle w:val="CommentText"/>
+      </w:pPr>
+      <w:r>
+        <w:rPr>
+          <w:rStyle w:val="CommentReference"/>
+        </w:rPr>
+        <w:annotationRef/>
+      </w:r>
+      <w:r>
         <w:t>If we do this, then we can have logic</w:t>
       </w:r>
       <w:r>
@@ -5485,6 +5549,46 @@
       </w:r>
       <w:r>
         <w:t>s ordered</w:t>
+      </w:r>
+    </w:p>
+  </w:comment>
+  <w:comment w:id="3" w:author="H Fillerup" w:date="2020-04-24T13:14:00Z" w:initials="HF">
+    <w:p>
+      <w:pPr>
+        <w:pStyle w:val="CommentText"/>
+      </w:pPr>
+      <w:r>
+        <w:rPr>
+          <w:rStyle w:val="CommentReference"/>
+        </w:rPr>
+        <w:annotationRef/>
+      </w:r>
+      <w:r>
+        <w:t>Possible to replace with ENUM data type in work_orders table? Could be better because we could prioritize order</w:t>
+      </w:r>
+      <w:r>
+        <w:t xml:space="preserve"> </w:t>
+      </w:r>
+      <w:r>
+        <w:t>(Diagnosis = 1, Customer</w:t>
+      </w:r>
+      <w:r>
+        <w:t xml:space="preserve"> Approval</w:t>
+      </w:r>
+      <w:r>
+        <w:t xml:space="preserve"> = 2, etc), then </w:t>
+      </w:r>
+      <w:r>
+        <w:t>increment</w:t>
+      </w:r>
+      <w:r>
+        <w:t xml:space="preserve"> when status changes</w:t>
+      </w:r>
+      <w:r>
+        <w:t>. Spaces are auto-removed (Diagnosis, Approval, Parts, Repair, Test, Contact)</w:t>
+      </w:r>
+      <w:r>
+        <w:t>. Our M:M would then be between repair_order and mechanics. And the work_orders is the composite entity. We could still delete from work_orders without deleting anything from repair_orders or mechanics.</w:t>
       </w:r>
     </w:p>
   </w:comment>
@@ -5493,13 +5597,17 @@
 
 <file path=word/commentsExtended.xml><?xml version="1.0" encoding="utf-8"?>
 <w15:commentsEx xmlns:wpc="http://schemas.microsoft.com/office/word/2010/wordprocessingCanvas" xmlns:cx="http://schemas.microsoft.com/office/drawing/2014/chartex" xmlns:cx1="http://schemas.microsoft.com/office/drawing/2015/9/8/chartex" xmlns:cx2="http://schemas.microsoft.com/office/drawing/2015/10/21/chartex" xmlns:cx3="http://schemas.microsoft.com/office/drawing/2016/5/9/chartex" xmlns:cx4="http://schemas.microsoft.com/office/drawing/2016/5/10/chartex" xmlns:cx5="http://schemas.microsoft.com/office/drawing/2016/5/11/chartex" xmlns:cx6="http://schemas.microsoft.com/office/drawing/2016/5/12/chartex" xmlns:cx7="http://schemas.microsoft.com/office/drawing/2016/5/13/chartex" xmlns:cx8="http://schemas.microsoft.com/office/drawing/2016/5/14/chartex" xmlns:mc="http://schemas.openxmlformats.org/markup-compatibility/2006" xmlns:aink="http://schemas.microsoft.com/office/drawing/2016/ink" xmlns:am3d="http://schemas.microsoft.com/office/drawing/2017/model3d" xmlns:o="urn:schemas-microsoft-com:office:office" xmlns:r="http://schemas.openxmlformats.org/officeDocument/2006/relationships" xmlns:m="http://schemas.openxmlformats.org/officeDocument/2006/math" xmlns:v="urn:schemas-microsoft-com:vml" xmlns:wp14="http://schemas.microsoft.com/office/word/2010/wordprocessingDrawing" xmlns:wp="http://schemas.openxmlformats.org/drawingml/2006/wordprocessingDrawing" xmlns:w10="urn:schemas-microsoft-com:office:word" xmlns:w="http://schemas.openxmlformats.org/wordprocessingml/2006/main" xmlns:w14="http://schemas.microsoft.com/office/word/2010/wordml" xmlns:w15="http://schemas.microsoft.com/office/word/2012/wordml" xmlns:w16cid="http://schemas.microsoft.com/office/word/2016/wordml/cid" xmlns:w16se="http://schemas.microsoft.com/office/word/2015/wordml/symex" xmlns:wpg="http://schemas.microsoft.com/office/word/2010/wordprocessingGroup" xmlns:wpi="http://schemas.microsoft.com/office/word/2010/wordprocessingInk" xmlns:wne="http://schemas.microsoft.com/office/word/2006/wordml" xmlns:wps="http://schemas.microsoft.com/office/word/2010/wordprocessingShape" mc:Ignorable="w14 w15 w16se w16cid wp14">
+  <w15:commentEx w15:paraId="315AAAD1" w15:done="0"/>
   <w15:commentEx w15:paraId="0E8F2B36" w15:done="0"/>
+  <w15:commentEx w15:paraId="3DF3872D" w15:done="0"/>
 </w15:commentsEx>
 </file>
 
 <file path=word/commentsIds.xml><?xml version="1.0" encoding="utf-8"?>
 <w16cid:commentsIds xmlns:wpc="http://schemas.microsoft.com/office/word/2010/wordprocessingCanvas" xmlns:cx="http://schemas.microsoft.com/office/drawing/2014/chartex" xmlns:cx1="http://schemas.microsoft.com/office/drawing/2015/9/8/chartex" xmlns:cx2="http://schemas.microsoft.com/office/drawing/2015/10/21/chartex" xmlns:cx3="http://schemas.microsoft.com/office/drawing/2016/5/9/chartex" xmlns:cx4="http://schemas.microsoft.com/office/drawing/2016/5/10/chartex" xmlns:cx5="http://schemas.microsoft.com/office/drawing/2016/5/11/chartex" xmlns:cx6="http://schemas.microsoft.com/office/drawing/2016/5/12/chartex" xmlns:cx7="http://schemas.microsoft.com/office/drawing/2016/5/13/chartex" xmlns:cx8="http://schemas.microsoft.com/office/drawing/2016/5/14/chartex" xmlns:mc="http://schemas.openxmlformats.org/markup-compatibility/2006" xmlns:aink="http://schemas.microsoft.com/office/drawing/2016/ink" xmlns:am3d="http://schemas.microsoft.com/office/drawing/2017/model3d" xmlns:o="urn:schemas-microsoft-com:office:office" xmlns:r="http://schemas.openxmlformats.org/officeDocument/2006/relationships" xmlns:m="http://schemas.openxmlformats.org/officeDocument/2006/math" xmlns:v="urn:schemas-microsoft-com:vml" xmlns:wp14="http://schemas.microsoft.com/office/word/2010/wordprocessingDrawing" xmlns:wp="http://schemas.openxmlformats.org/drawingml/2006/wordprocessingDrawing" xmlns:w10="urn:schemas-microsoft-com:office:word" xmlns:w="http://schemas.openxmlformats.org/wordprocessingml/2006/main" xmlns:w14="http://schemas.microsoft.com/office/word/2010/wordml" xmlns:w15="http://schemas.microsoft.com/office/word/2012/wordml" xmlns:w16cid="http://schemas.microsoft.com/office/word/2016/wordml/cid" xmlns:w16se="http://schemas.microsoft.com/office/word/2015/wordml/symex" xmlns:wpg="http://schemas.microsoft.com/office/word/2010/wordprocessingGroup" xmlns:wpi="http://schemas.microsoft.com/office/word/2010/wordprocessingInk" xmlns:wne="http://schemas.microsoft.com/office/word/2006/wordml" xmlns:wps="http://schemas.microsoft.com/office/word/2010/wordprocessingShape" mc:Ignorable="w14 w15 w16se w16cid wp14">
+  <w16cid:commentId w16cid:paraId="315AAAD1" w16cid:durableId="224D730F"/>
   <w16cid:commentId w16cid:paraId="0E8F2B36" w16cid:durableId="22459E02"/>
+  <w16cid:commentId w16cid:paraId="3DF3872D" w16cid:durableId="224D64BA"/>
 </w16cid:commentsIds>
 </file>
 
@@ -5847,7 +5955,7 @@
         <w:rFonts w:ascii="Symbol" w:hAnsi="Symbol" w:cs="Symbol" w:hint="default"/>
       </w:rPr>
     </w:lvl>
-    <w:lvl w:ilvl="1" w:tplc="04090003" w:tentative="1">
+    <w:lvl w:ilvl="1" w:tplc="04090003">
       <w:start w:val="1"/>
       <w:numFmt w:val="bullet"/>
       <w:lvlText w:val="o"/>
@@ -5859,7 +5967,7 @@
         <w:rFonts w:ascii="Courier New" w:hAnsi="Courier New" w:cs="Courier New" w:hint="default"/>
       </w:rPr>
     </w:lvl>
-    <w:lvl w:ilvl="2" w:tplc="04090005" w:tentative="1">
+    <w:lvl w:ilvl="2" w:tplc="04090005">
       <w:start w:val="1"/>
       <w:numFmt w:val="bullet"/>
       <w:lvlText w:val=""/>
@@ -6738,10 +6846,31 @@
       </w14:textOutline>
     </w:rPr>
   </w:style>
+  <w:style w:type="paragraph" w:styleId="Heading4">
+    <w:name w:val="heading 4"/>
+    <w:basedOn w:val="Normal"/>
+    <w:next w:val="Normal"/>
+    <w:link w:val="Heading4Char"/>
+    <w:uiPriority w:val="9"/>
+    <w:unhideWhenUsed/>
+    <w:qFormat/>
+    <w:rsid w:val="00653AE3"/>
+    <w:pPr>
+      <w:keepNext/>
+      <w:keepLines/>
+      <w:spacing w:before="40"/>
+      <w:outlineLvl w:val="3"/>
+    </w:pPr>
+    <w:rPr>
+      <w:rFonts w:asciiTheme="majorHAnsi" w:eastAsiaTheme="majorEastAsia" w:hAnsiTheme="majorHAnsi" w:cstheme="majorBidi"/>
+      <w:i/>
+      <w:iCs/>
+      <w:color w:val="4C96AD" w:themeColor="accent1" w:themeShade="BF"/>
+    </w:rPr>
+  </w:style>
   <w:style w:type="character" w:default="1" w:styleId="DefaultParagraphFont">
     <w:name w:val="Default Paragraph Font"/>
     <w:uiPriority w:val="1"/>
-    <w:semiHidden/>
     <w:unhideWhenUsed/>
   </w:style>
   <w:style w:type="table" w:default="1" w:styleId="TableNormal">
@@ -7011,6 +7140,32 @@
       <w:sz w:val="32"/>
       <w:szCs w:val="32"/>
     </w:rPr>
+  </w:style>
+  <w:style w:type="character" w:customStyle="1" w:styleId="Heading4Char">
+    <w:name w:val="Heading 4 Char"/>
+    <w:basedOn w:val="DefaultParagraphFont"/>
+    <w:link w:val="Heading4"/>
+    <w:uiPriority w:val="9"/>
+    <w:rsid w:val="00653AE3"/>
+    <w:rPr>
+      <w:rFonts w:asciiTheme="majorHAnsi" w:eastAsiaTheme="majorEastAsia" w:hAnsiTheme="majorHAnsi" w:cstheme="majorBidi"/>
+      <w:i/>
+      <w:iCs/>
+      <w:color w:val="4C96AD" w:themeColor="accent1" w:themeShade="BF"/>
+      <w:sz w:val="24"/>
+      <w:szCs w:val="24"/>
+    </w:rPr>
+  </w:style>
+  <w:style w:type="paragraph" w:styleId="ListParagraph">
+    <w:name w:val="List Paragraph"/>
+    <w:basedOn w:val="Normal"/>
+    <w:uiPriority w:val="34"/>
+    <w:qFormat/>
+    <w:rsid w:val="008B2A52"/>
+    <w:pPr>
+      <w:ind w:left="720"/>
+      <w:contextualSpacing/>
+    </w:pPr>
   </w:style>
 </w:styles>
 </file>

</xml_diff>